<commit_message>
upgrade pt-br and en in docx, pdf and md
</commit_message>
<xml_diff>
--- a/dist/mir-cv-en.docx
+++ b/dist/mir-cv-en.docx
@@ -12,7 +12,12 @@
         <w:outlineLvl w:val="0"/>
         <w:rPr>
           <w:rFonts w:ascii="Arial" w:eastAsia="Times New Roman" w:hAnsi="Arial" w:cs="Arial"/>
+          <w:b/>
+          <w:bCs/>
           <w:color w:val="000000" w:themeColor="text1"/>
+          <w:kern w:val="36"/>
+          <w:sz w:val="60"/>
+          <w:szCs w:val="60"/>
           <w:lang w:eastAsia="pt-BR"/>
         </w:rPr>
       </w:pPr>
@@ -21,15 +26,17 @@
           <w:rFonts w:ascii="Arial" w:eastAsia="Times New Roman" w:hAnsi="Arial" w:cs="Arial"/>
           <w:bCs/>
           <w:noProof/>
-          <w:color w:val="000000" w:themeColor="text1"/>
+          <w:color w:val="A6A6A6" w:themeColor="background1" w:themeShade="A6"/>
           <w:kern w:val="36"/>
+          <w:sz w:val="32"/>
+          <w:szCs w:val="32"/>
           <w:lang w:eastAsia="pt-BR"/>
         </w:rPr>
         <w:drawing>
           <wp:anchor distT="0" distB="0" distL="114300" distR="114300" simplePos="0" relativeHeight="251658240" behindDoc="0" locked="0" layoutInCell="1" allowOverlap="1" wp14:anchorId="6B1044B3">
             <wp:simplePos x="0" y="0"/>
             <wp:positionH relativeFrom="margin">
-              <wp:posOffset>1908175</wp:posOffset>
+              <wp:posOffset>1917228</wp:posOffset>
             </wp:positionH>
             <wp:positionV relativeFrom="margin">
               <wp:posOffset>-97155</wp:posOffset>
@@ -49,7 +56,7 @@
                     <pic:cNvPicPr/>
                   </pic:nvPicPr>
                   <pic:blipFill>
-                    <a:blip r:embed="rId6" cstate="print">
+                    <a:blip r:embed="rId8" cstate="print">
                       <a:extLst>
                         <a:ext uri="{28A0092B-C50C-407E-A947-70E740481C1C}">
                           <a14:useLocalDpi xmlns:a14="http://schemas.microsoft.com/office/drawing/2010/main" val="0"/>
@@ -93,13 +100,13 @@
           <w:rFonts w:ascii="Arial" w:eastAsia="Times New Roman" w:hAnsi="Arial" w:cs="Arial"/>
           <w:b/>
           <w:bCs/>
-          <w:color w:val="000000" w:themeColor="text1"/>
+          <w:color w:val="A6A6A6" w:themeColor="background1" w:themeShade="A6"/>
           <w:kern w:val="36"/>
-          <w:sz w:val="28"/>
-          <w:szCs w:val="28"/>
+          <w:sz w:val="32"/>
+          <w:szCs w:val="32"/>
           <w:lang w:eastAsia="pt-BR"/>
         </w:rPr>
-        <w:t>.</w:t>
+        <w:t>|</w:t>
       </w:r>
       <w:r>
         <w:rPr>
@@ -169,26 +176,33 @@
     </w:p>
     <w:p>
       <w:pPr>
+        <w:pBdr>
+          <w:bottom w:val="single" w:sz="6" w:space="8" w:color="EAECEF"/>
+        </w:pBdr>
+        <w:ind w:left="708" w:hanging="708"/>
         <w:jc w:val="left"/>
+        <w:outlineLvl w:val="0"/>
+        <w:rPr>
+          <w:rFonts w:ascii="Arial" w:eastAsia="Times New Roman" w:hAnsi="Arial" w:cs="Arial"/>
+          <w:color w:val="000000" w:themeColor="text1"/>
+          <w:lang w:eastAsia="pt-BR"/>
+        </w:rPr>
       </w:pPr>
     </w:p>
     <w:p>
       <w:pPr>
         <w:jc w:val="left"/>
-        <w:rPr>
-          <w:b/>
-          <w:sz w:val="19"/>
-          <w:szCs w:val="19"/>
-        </w:rPr>
-      </w:pPr>
-      <w:r>
-        <w:rPr>
-          <w:b/>
-          <w:sz w:val="19"/>
-          <w:szCs w:val="19"/>
-        </w:rPr>
-        <w:t>.</w:t>
-      </w:r>
+      </w:pPr>
+    </w:p>
+    <w:p>
+      <w:pPr>
+        <w:jc w:val="left"/>
+        <w:rPr>
+          <w:b/>
+          <w:sz w:val="19"/>
+          <w:szCs w:val="19"/>
+        </w:rPr>
+      </w:pPr>
       <w:proofErr w:type="spellStart"/>
       <w:r>
         <w:rPr>
@@ -205,14 +219,6 @@
           <w:sz w:val="19"/>
           <w:szCs w:val="19"/>
         </w:rPr>
-        <w:t>-profile</w:t>
-      </w:r>
-      <w:r>
-        <w:rPr>
-          <w:b/>
-          <w:sz w:val="19"/>
-          <w:szCs w:val="19"/>
-        </w:rPr>
         <w:t xml:space="preserve"> </w:t>
       </w:r>
       <w:r>
@@ -221,15 +227,7 @@
           <w:sz w:val="19"/>
           <w:szCs w:val="19"/>
         </w:rPr>
-        <w:t xml:space="preserve"> </w:t>
-      </w:r>
-      <w:r>
-        <w:rPr>
-          <w:b/>
-          <w:sz w:val="19"/>
-          <w:szCs w:val="19"/>
-        </w:rPr>
-        <w:t>{</w:t>
+        <w:t>profile</w:t>
       </w:r>
     </w:p>
     <w:p>
@@ -242,7 +240,7 @@
           <w:szCs w:val="19"/>
         </w:rPr>
       </w:pPr>
-      <w:hyperlink r:id="rId7" w:history="1">
+      <w:hyperlink r:id="rId9" w:history="1">
         <w:r>
           <w:rPr>
             <w:rStyle w:val="Hyperlink"/>
@@ -266,7 +264,7 @@
           <w:lang w:val="en-US"/>
         </w:rPr>
       </w:pPr>
-      <w:hyperlink r:id="rId8" w:history="1">
+      <w:hyperlink r:id="rId10" w:history="1">
         <w:r>
           <w:rPr>
             <w:rStyle w:val="Hyperlink"/>
@@ -342,7 +340,7 @@
           <w:lang w:val="en-US"/>
         </w:rPr>
       </w:pPr>
-      <w:hyperlink r:id="rId9" w:history="1">
+      <w:hyperlink r:id="rId11" w:history="1">
         <w:r>
           <w:rPr>
             <w:rStyle w:val="Hyperlink"/>
@@ -378,7 +376,7 @@
           <w:lang w:val="en-US"/>
         </w:rPr>
       </w:pPr>
-      <w:hyperlink r:id="rId10" w:history="1">
+      <w:hyperlink r:id="rId12" w:history="1">
         <w:r>
           <w:rPr>
             <w:rStyle w:val="Hyperlink"/>
@@ -398,28 +396,27 @@
           <w:szCs w:val="19"/>
           <w:lang w:val="en-US"/>
         </w:rPr>
-        <w:t xml:space="preserve"> - https://github.com/deppbrazil</w:t>
+        <w:t xml:space="preserve"> - https://github.com/deppbrazi</w:t>
+      </w:r>
+      <w:r>
+        <w:rPr>
+          <w:color w:val="595959" w:themeColor="text1" w:themeTint="A6"/>
+          <w:sz w:val="19"/>
+          <w:szCs w:val="19"/>
+          <w:lang w:val="en-US"/>
+        </w:rPr>
+        <w:t>l</w:t>
       </w:r>
     </w:p>
     <w:p>
       <w:pPr>
         <w:jc w:val="left"/>
         <w:rPr>
-          <w:b/>
-          <w:sz w:val="19"/>
-          <w:szCs w:val="19"/>
-          <w:lang w:val="en-US"/>
-        </w:rPr>
-      </w:pPr>
-      <w:r>
-        <w:rPr>
-          <w:b/>
-          <w:sz w:val="19"/>
-          <w:szCs w:val="19"/>
-          <w:lang w:val="en-US"/>
-        </w:rPr>
-        <w:t>}</w:t>
-      </w:r>
+          <w:sz w:val="19"/>
+          <w:szCs w:val="19"/>
+          <w:lang w:val="en-US"/>
+        </w:rPr>
+      </w:pPr>
     </w:p>
     <w:p>
       <w:pPr>
@@ -430,67 +427,14 @@
           <w:lang w:val="en-US"/>
         </w:rPr>
       </w:pPr>
-    </w:p>
-    <w:p>
-      <w:pPr>
-        <w:jc w:val="left"/>
-        <w:rPr>
-          <w:sz w:val="19"/>
-          <w:szCs w:val="19"/>
-          <w:lang w:val="en-US"/>
-        </w:rPr>
-      </w:pPr>
-      <w:r>
-        <w:rPr>
-          <w:b/>
-          <w:sz w:val="19"/>
-          <w:szCs w:val="19"/>
-          <w:lang w:val="en-US"/>
-        </w:rPr>
-        <w:t>.</w:t>
-      </w:r>
-      <w:r>
-        <w:rPr>
-          <w:sz w:val="19"/>
-          <w:szCs w:val="19"/>
-          <w:lang w:val="en-US"/>
-        </w:rPr>
-        <w:t xml:space="preserve"> </w:t>
-      </w:r>
-      <w:r>
-        <w:rPr>
-          <w:b/>
-          <w:sz w:val="19"/>
-          <w:szCs w:val="19"/>
-          <w:lang w:val="en-US"/>
-        </w:rPr>
-        <w:t xml:space="preserve">Objective </w:t>
-      </w:r>
-      <w:r>
-        <w:rPr>
-          <w:b/>
-          <w:sz w:val="19"/>
-          <w:szCs w:val="19"/>
-          <w:lang w:val="en-US"/>
-        </w:rPr>
-        <w:t xml:space="preserve"> </w:t>
-      </w:r>
-      <w:r>
-        <w:rPr>
-          <w:b/>
-          <w:sz w:val="19"/>
-          <w:szCs w:val="19"/>
-          <w:lang w:val="en-US"/>
-        </w:rPr>
-        <w:t>{</w:t>
-      </w:r>
-      <w:r>
-        <w:rPr>
-          <w:sz w:val="19"/>
-          <w:szCs w:val="19"/>
-          <w:lang w:val="en-US"/>
-        </w:rPr>
-        <w:t xml:space="preserve"> </w:t>
+      <w:r>
+        <w:rPr>
+          <w:b/>
+          <w:sz w:val="19"/>
+          <w:szCs w:val="19"/>
+          <w:lang w:val="en-US"/>
+        </w:rPr>
+        <w:t>Objective</w:t>
       </w:r>
     </w:p>
     <w:p>
@@ -555,6 +499,14 @@
           <w:szCs w:val="19"/>
           <w:lang w:val="en-US"/>
         </w:rPr>
+        <w:t xml:space="preserve"> | Mobile</w:t>
+      </w:r>
+      <w:r>
+        <w:rPr>
+          <w:sz w:val="19"/>
+          <w:szCs w:val="19"/>
+          <w:lang w:val="en-US"/>
+        </w:rPr>
         <w:t xml:space="preserve"> </w:t>
       </w:r>
     </w:p>
@@ -567,47 +519,29 @@
           <w:lang w:val="en-US"/>
         </w:rPr>
       </w:pPr>
-      <w:r>
-        <w:rPr>
-          <w:b/>
-          <w:sz w:val="19"/>
-          <w:szCs w:val="19"/>
-          <w:lang w:val="en-US"/>
-        </w:rPr>
-        <w:t>}</w:t>
-      </w:r>
     </w:p>
     <w:p>
       <w:pPr>
         <w:jc w:val="left"/>
         <w:rPr>
-          <w:sz w:val="19"/>
-          <w:szCs w:val="19"/>
-          <w:lang w:val="en-US"/>
-        </w:rPr>
-      </w:pPr>
-    </w:p>
-    <w:p>
-      <w:pPr>
-        <w:jc w:val="left"/>
-        <w:rPr>
-          <w:b/>
-          <w:sz w:val="19"/>
-          <w:szCs w:val="19"/>
-          <w:lang w:val="en-US"/>
-        </w:rPr>
-      </w:pPr>
-      <w:r>
-        <w:rPr>
-          <w:b/>
-          <w:sz w:val="19"/>
-          <w:szCs w:val="19"/>
-          <w:lang w:val="en-US"/>
-        </w:rPr>
-        <w:t>.</w:t>
-      </w:r>
-      <w:r>
-        <w:rPr>
+          <w:b/>
+          <w:sz w:val="19"/>
+          <w:szCs w:val="19"/>
+          <w:lang w:val="en-US"/>
+        </w:rPr>
+      </w:pPr>
+      <w:r>
+        <w:rPr>
+          <w:b/>
+          <w:sz w:val="19"/>
+          <w:szCs w:val="19"/>
+          <w:lang w:val="en-US"/>
+        </w:rPr>
+        <w:t>Soft</w:t>
+      </w:r>
+      <w:r>
+        <w:rPr>
+          <w:b/>
           <w:sz w:val="19"/>
           <w:szCs w:val="19"/>
           <w:lang w:val="en-US"/>
@@ -621,16 +555,7 @@
           <w:szCs w:val="19"/>
           <w:lang w:val="en-US"/>
         </w:rPr>
-        <w:t>Soft-Skills</w:t>
-      </w:r>
-      <w:r>
-        <w:rPr>
-          <w:b/>
-          <w:sz w:val="19"/>
-          <w:szCs w:val="19"/>
-          <w:lang w:val="en-US"/>
-        </w:rPr>
-        <w:t xml:space="preserve">  {</w:t>
+        <w:t>Skills</w:t>
       </w:r>
     </w:p>
     <w:p>
@@ -767,92 +692,7 @@
           <w:szCs w:val="19"/>
           <w:lang w:val="en-US"/>
         </w:rPr>
-        <w:t>E</w:t>
-      </w:r>
-      <w:r>
-        <w:rPr>
-          <w:color w:val="7F7F7F" w:themeColor="text1" w:themeTint="80"/>
-          <w:sz w:val="19"/>
-          <w:szCs w:val="19"/>
-          <w:lang w:val="en-US"/>
-        </w:rPr>
-        <w:t>mpathic</w:t>
-      </w:r>
-    </w:p>
-    <w:p>
-      <w:pPr>
-        <w:jc w:val="left"/>
-        <w:rPr>
-          <w:b/>
-          <w:sz w:val="19"/>
-          <w:szCs w:val="19"/>
-          <w:lang w:val="en-US"/>
-        </w:rPr>
-      </w:pPr>
-      <w:r>
-        <w:rPr>
-          <w:b/>
-          <w:sz w:val="19"/>
-          <w:szCs w:val="19"/>
-          <w:lang w:val="en-US"/>
-        </w:rPr>
-        <w:t>}</w:t>
-      </w:r>
-    </w:p>
-    <w:p>
-      <w:pPr>
-        <w:jc w:val="left"/>
-        <w:rPr>
-          <w:sz w:val="19"/>
-          <w:szCs w:val="19"/>
-          <w:lang w:val="en-US"/>
-        </w:rPr>
-      </w:pPr>
-    </w:p>
-    <w:p>
-      <w:pPr>
-        <w:jc w:val="left"/>
-        <w:rPr>
-          <w:b/>
-          <w:sz w:val="19"/>
-          <w:szCs w:val="19"/>
-          <w:lang w:val="en-US"/>
-        </w:rPr>
-      </w:pPr>
-      <w:r>
-        <w:rPr>
-          <w:b/>
-          <w:sz w:val="19"/>
-          <w:szCs w:val="19"/>
-          <w:lang w:val="en-US"/>
-        </w:rPr>
-        <w:t>.</w:t>
-      </w:r>
-      <w:r>
-        <w:rPr>
-          <w:sz w:val="19"/>
-          <w:szCs w:val="19"/>
-          <w:lang w:val="en-US"/>
-        </w:rPr>
-        <w:t xml:space="preserve"> </w:t>
-      </w:r>
-      <w:r>
-        <w:rPr>
-          <w:b/>
-          <w:sz w:val="19"/>
-          <w:szCs w:val="19"/>
-          <w:lang w:val="en-US"/>
-        </w:rPr>
-        <w:t>Hard-Skills</w:t>
-      </w:r>
-      <w:r>
-        <w:rPr>
-          <w:b/>
-          <w:sz w:val="19"/>
-          <w:szCs w:val="19"/>
-          <w:lang w:val="en-US"/>
-        </w:rPr>
-        <w:t xml:space="preserve">  {</w:t>
+        <w:t>Empathic</w:t>
       </w:r>
     </w:p>
     <w:p>
@@ -866,14 +706,43 @@
           <w:lang w:val="en-US"/>
         </w:rPr>
       </w:pPr>
-      <w:r>
-        <w:rPr>
-          <w:color w:val="7F7F7F" w:themeColor="text1" w:themeTint="80"/>
-          <w:sz w:val="19"/>
-          <w:szCs w:val="19"/>
-          <w:lang w:val="en-US"/>
-        </w:rPr>
-        <w:t>Web Development</w:t>
+    </w:p>
+    <w:p>
+      <w:pPr>
+        <w:jc w:val="left"/>
+        <w:rPr>
+          <w:b/>
+          <w:sz w:val="19"/>
+          <w:szCs w:val="19"/>
+          <w:lang w:val="en-US"/>
+        </w:rPr>
+      </w:pPr>
+      <w:r>
+        <w:rPr>
+          <w:b/>
+          <w:sz w:val="19"/>
+          <w:szCs w:val="19"/>
+          <w:lang w:val="en-US"/>
+        </w:rPr>
+        <w:t>Hard</w:t>
+      </w:r>
+      <w:r>
+        <w:rPr>
+          <w:b/>
+          <w:sz w:val="19"/>
+          <w:szCs w:val="19"/>
+          <w:lang w:val="en-US"/>
+        </w:rPr>
+        <w:t xml:space="preserve"> </w:t>
+      </w:r>
+      <w:r>
+        <w:rPr>
+          <w:b/>
+          <w:sz w:val="19"/>
+          <w:szCs w:val="19"/>
+          <w:lang w:val="en-US"/>
+        </w:rPr>
+        <w:t>Skills</w:t>
       </w:r>
     </w:p>
     <w:p>
@@ -894,44 +763,70 @@
           <w:szCs w:val="19"/>
           <w:lang w:val="en-US"/>
         </w:rPr>
-        <w:t xml:space="preserve">Web accessibility (one </w:t>
-      </w:r>
-      <w:r>
-        <w:rPr>
-          <w:color w:val="7F7F7F" w:themeColor="text1" w:themeTint="80"/>
-          <w:sz w:val="19"/>
-          <w:szCs w:val="19"/>
-          <w:lang w:val="en-US"/>
-        </w:rPr>
-        <w:t>W</w:t>
-      </w:r>
-      <w:r>
-        <w:rPr>
-          <w:color w:val="7F7F7F" w:themeColor="text1" w:themeTint="80"/>
-          <w:sz w:val="19"/>
-          <w:szCs w:val="19"/>
-          <w:lang w:val="en-US"/>
-        </w:rPr>
-        <w:t xml:space="preserve">eb for </w:t>
-      </w:r>
-      <w:r>
-        <w:rPr>
-          <w:b/>
-          <w:color w:val="7F7F7F" w:themeColor="text1" w:themeTint="80"/>
-          <w:sz w:val="19"/>
-          <w:szCs w:val="19"/>
-          <w:lang w:val="en-US"/>
-        </w:rPr>
-        <w:t>all</w:t>
-      </w:r>
-      <w:r>
-        <w:rPr>
-          <w:color w:val="7F7F7F" w:themeColor="text1" w:themeTint="80"/>
-          <w:sz w:val="19"/>
-          <w:szCs w:val="19"/>
-          <w:lang w:val="en-US"/>
-        </w:rPr>
-        <w:t>)</w:t>
+        <w:t>Web Development</w:t>
+      </w:r>
+      <w:r>
+        <w:rPr>
+          <w:color w:val="7F7F7F" w:themeColor="text1" w:themeTint="80"/>
+          <w:sz w:val="19"/>
+          <w:szCs w:val="19"/>
+          <w:lang w:val="en-US"/>
+        </w:rPr>
+        <w:t xml:space="preserve">  and </w:t>
+      </w:r>
+      <w:r>
+        <w:rPr>
+          <w:color w:val="7F7F7F" w:themeColor="text1" w:themeTint="80"/>
+          <w:sz w:val="19"/>
+          <w:szCs w:val="19"/>
+          <w:lang w:val="en-US"/>
+        </w:rPr>
+        <w:t xml:space="preserve">Content Development </w:t>
+      </w:r>
+      <w:r>
+        <w:rPr>
+          <w:color w:val="7F7F7F" w:themeColor="text1" w:themeTint="80"/>
+          <w:sz w:val="19"/>
+          <w:szCs w:val="19"/>
+          <w:lang w:val="en-US"/>
+        </w:rPr>
+        <w:t>Web</w:t>
+      </w:r>
+      <w:r>
+        <w:rPr>
+          <w:color w:val="7F7F7F" w:themeColor="text1" w:themeTint="80"/>
+          <w:sz w:val="19"/>
+          <w:szCs w:val="19"/>
+          <w:lang w:val="en-US"/>
+        </w:rPr>
+        <w:t xml:space="preserve"> </w:t>
+      </w:r>
+      <w:r>
+        <w:rPr>
+          <w:color w:val="7F7F7F" w:themeColor="text1" w:themeTint="80"/>
+          <w:sz w:val="19"/>
+          <w:szCs w:val="19"/>
+          <w:lang w:val="en-US"/>
+        </w:rPr>
+        <w:t xml:space="preserve">and </w:t>
+      </w:r>
+      <w:r>
+        <w:rPr>
+          <w:color w:val="7F7F7F" w:themeColor="text1" w:themeTint="80"/>
+          <w:sz w:val="19"/>
+          <w:szCs w:val="19"/>
+          <w:lang w:val="en-US"/>
+        </w:rPr>
+        <w:t>Mobil</w:t>
+      </w:r>
+      <w:r>
+        <w:rPr>
+          <w:color w:val="7F7F7F" w:themeColor="text1" w:themeTint="80"/>
+          <w:sz w:val="19"/>
+          <w:szCs w:val="19"/>
+          <w:lang w:val="en-US"/>
+        </w:rPr>
+        <w:t xml:space="preserve">e </w:t>
       </w:r>
     </w:p>
     <w:p>
@@ -952,7 +847,44 @@
           <w:szCs w:val="19"/>
           <w:lang w:val="en-US"/>
         </w:rPr>
-        <w:t>Content Development Mobile</w:t>
+        <w:t xml:space="preserve">Web accessibility (one </w:t>
+      </w:r>
+      <w:r>
+        <w:rPr>
+          <w:color w:val="7F7F7F" w:themeColor="text1" w:themeTint="80"/>
+          <w:sz w:val="19"/>
+          <w:szCs w:val="19"/>
+          <w:lang w:val="en-US"/>
+        </w:rPr>
+        <w:t>W</w:t>
+      </w:r>
+      <w:r>
+        <w:rPr>
+          <w:color w:val="7F7F7F" w:themeColor="text1" w:themeTint="80"/>
+          <w:sz w:val="19"/>
+          <w:szCs w:val="19"/>
+          <w:lang w:val="en-US"/>
+        </w:rPr>
+        <w:t xml:space="preserve">eb for </w:t>
+      </w:r>
+      <w:r>
+        <w:rPr>
+          <w:b/>
+          <w:color w:val="7F7F7F" w:themeColor="text1" w:themeTint="80"/>
+          <w:sz w:val="19"/>
+          <w:szCs w:val="19"/>
+          <w:lang w:val="en-US"/>
+        </w:rPr>
+        <w:t>all</w:t>
+      </w:r>
+      <w:r>
+        <w:rPr>
+          <w:color w:val="7F7F7F" w:themeColor="text1" w:themeTint="80"/>
+          <w:sz w:val="19"/>
+          <w:szCs w:val="19"/>
+          <w:lang w:val="en-US"/>
+        </w:rPr>
+        <w:t>)</w:t>
       </w:r>
     </w:p>
     <w:p>
@@ -975,26 +907,81 @@
         </w:rPr>
         <w:t>Animations in HTML</w:t>
       </w:r>
+      <w:r>
+        <w:rPr>
+          <w:color w:val="7F7F7F" w:themeColor="text1" w:themeTint="80"/>
+          <w:sz w:val="19"/>
+          <w:szCs w:val="19"/>
+          <w:lang w:val="en-US"/>
+        </w:rPr>
+        <w:t>/HTML5</w:t>
+      </w:r>
     </w:p>
     <w:p>
       <w:pPr>
         <w:ind w:left="170"/>
         <w:jc w:val="left"/>
         <w:rPr>
-          <w:color w:val="7F7F7F" w:themeColor="text1" w:themeTint="80"/>
-          <w:sz w:val="19"/>
-          <w:szCs w:val="19"/>
-          <w:lang w:val="en-US"/>
-        </w:rPr>
-      </w:pPr>
-      <w:r>
-        <w:rPr>
-          <w:color w:val="7F7F7F" w:themeColor="text1" w:themeTint="80"/>
-          <w:sz w:val="19"/>
-          <w:szCs w:val="19"/>
-          <w:lang w:val="en-US"/>
-        </w:rPr>
-        <w:t xml:space="preserve">Interactive objects for </w:t>
+          <w:b/>
+          <w:color w:val="7F7F7F" w:themeColor="text1" w:themeTint="80"/>
+          <w:sz w:val="19"/>
+          <w:szCs w:val="19"/>
+          <w:lang w:val="en-US"/>
+        </w:rPr>
+      </w:pPr>
+      <w:r>
+        <w:rPr>
+          <w:color w:val="7F7F7F" w:themeColor="text1" w:themeTint="80"/>
+          <w:sz w:val="19"/>
+          <w:szCs w:val="19"/>
+          <w:lang w:val="en-US"/>
+        </w:rPr>
+        <w:t>Interactive objects</w:t>
+      </w:r>
+      <w:r>
+        <w:rPr>
+          <w:color w:val="7F7F7F" w:themeColor="text1" w:themeTint="80"/>
+          <w:sz w:val="19"/>
+          <w:szCs w:val="19"/>
+          <w:lang w:val="en-US"/>
+        </w:rPr>
+        <w:t>, r</w:t>
+      </w:r>
+      <w:r>
+        <w:rPr>
+          <w:color w:val="7F7F7F" w:themeColor="text1" w:themeTint="80"/>
+          <w:sz w:val="19"/>
+          <w:szCs w:val="19"/>
+          <w:lang w:val="en-US"/>
+        </w:rPr>
+        <w:t xml:space="preserve">esponsive </w:t>
+      </w:r>
+      <w:r>
+        <w:rPr>
+          <w:color w:val="7F7F7F" w:themeColor="text1" w:themeTint="80"/>
+          <w:sz w:val="19"/>
+          <w:szCs w:val="19"/>
+          <w:lang w:val="en-US"/>
+        </w:rPr>
+        <w:t>design, and c</w:t>
+      </w:r>
+      <w:r>
+        <w:rPr>
+          <w:color w:val="7F7F7F" w:themeColor="text1" w:themeTint="80"/>
+          <w:sz w:val="19"/>
+          <w:szCs w:val="19"/>
+          <w:lang w:val="en-US"/>
+        </w:rPr>
+        <w:t xml:space="preserve">omponentization </w:t>
+      </w:r>
+      <w:r>
+        <w:rPr>
+          <w:color w:val="7F7F7F" w:themeColor="text1" w:themeTint="80"/>
+          <w:sz w:val="19"/>
+          <w:szCs w:val="19"/>
+          <w:lang w:val="en-US"/>
+        </w:rPr>
+        <w:t xml:space="preserve">for </w:t>
       </w:r>
       <w:r>
         <w:rPr>
@@ -1031,6 +1018,43 @@
           <w:lang w:val="en-US"/>
         </w:rPr>
         <w:t>obile</w:t>
+      </w:r>
+      <w:r>
+        <w:rPr>
+          <w:color w:val="7F7F7F" w:themeColor="text1" w:themeTint="80"/>
+          <w:sz w:val="19"/>
+          <w:szCs w:val="19"/>
+          <w:lang w:val="en-US"/>
+        </w:rPr>
+        <w:t xml:space="preserve">, </w:t>
+      </w:r>
+      <w:r>
+        <w:rPr>
+          <w:color w:val="7F7F7F" w:themeColor="text1" w:themeTint="80"/>
+          <w:sz w:val="19"/>
+          <w:szCs w:val="19"/>
+          <w:lang w:val="en-US"/>
+        </w:rPr>
+        <w:t xml:space="preserve">UX/UI </w:t>
+      </w:r>
+      <w:r>
+        <w:rPr>
+          <w:color w:val="A6A6A6" w:themeColor="background1" w:themeShade="A6"/>
+          <w:sz w:val="19"/>
+          <w:szCs w:val="19"/>
+          <w:lang w:val="en-US"/>
+        </w:rPr>
+        <w:t>(in growth)</w:t>
+      </w:r>
+      <w:r>
+        <w:rPr>
+          <w:b/>
+          <w:color w:val="A6A6A6" w:themeColor="background1" w:themeShade="A6"/>
+          <w:sz w:val="19"/>
+          <w:szCs w:val="19"/>
+          <w:lang w:val="en-US"/>
+        </w:rPr>
+        <w:t xml:space="preserve"> </w:t>
       </w:r>
     </w:p>
     <w:p>
@@ -1051,7 +1075,34 @@
           <w:szCs w:val="19"/>
           <w:lang w:val="en-US"/>
         </w:rPr>
-        <w:t>Responsive layout for Mobile</w:t>
+        <w:t>V</w:t>
+      </w:r>
+      <w:r>
+        <w:rPr>
+          <w:color w:val="7F7F7F" w:themeColor="text1" w:themeTint="80"/>
+          <w:sz w:val="19"/>
+          <w:szCs w:val="19"/>
+          <w:lang w:val="en-US"/>
+        </w:rPr>
+        <w:t xml:space="preserve">ersioning </w:t>
+      </w:r>
+      <w:r>
+        <w:rPr>
+          <w:color w:val="7F7F7F" w:themeColor="text1" w:themeTint="80"/>
+          <w:sz w:val="19"/>
+          <w:szCs w:val="19"/>
+          <w:lang w:val="en-US"/>
+        </w:rPr>
+        <w:t>and i</w:t>
+      </w:r>
+      <w:r>
+        <w:rPr>
+          <w:color w:val="7F7F7F" w:themeColor="text1" w:themeTint="80"/>
+          <w:sz w:val="19"/>
+          <w:szCs w:val="19"/>
+          <w:lang w:val="en-US"/>
+        </w:rPr>
+        <w:t>ntegration with Git</w:t>
       </w:r>
     </w:p>
     <w:p>
@@ -1072,7 +1123,27 @@
           <w:szCs w:val="19"/>
           <w:lang w:val="en-US"/>
         </w:rPr>
-        <w:t>Responsive layout for Web</w:t>
+        <w:t xml:space="preserve">Remote repositories: </w:t>
+      </w:r>
+      <w:proofErr w:type="spellStart"/>
+      <w:r>
+        <w:rPr>
+          <w:color w:val="7F7F7F" w:themeColor="text1" w:themeTint="80"/>
+          <w:sz w:val="19"/>
+          <w:szCs w:val="19"/>
+          <w:lang w:val="en-US"/>
+        </w:rPr>
+        <w:t>Github</w:t>
+      </w:r>
+      <w:proofErr w:type="spellEnd"/>
+      <w:r>
+        <w:rPr>
+          <w:color w:val="7F7F7F" w:themeColor="text1" w:themeTint="80"/>
+          <w:sz w:val="19"/>
+          <w:szCs w:val="19"/>
+          <w:lang w:val="en-US"/>
+        </w:rPr>
+        <w:t xml:space="preserve"> and Bitbucket</w:t>
       </w:r>
     </w:p>
     <w:p>
@@ -1093,43 +1164,45 @@
           <w:szCs w:val="19"/>
           <w:lang w:val="en-US"/>
         </w:rPr>
-        <w:t>V</w:t>
-      </w:r>
-      <w:r>
-        <w:rPr>
-          <w:color w:val="7F7F7F" w:themeColor="text1" w:themeTint="80"/>
-          <w:sz w:val="19"/>
-          <w:szCs w:val="19"/>
-          <w:lang w:val="en-US"/>
-        </w:rPr>
-        <w:t>ersioning</w:t>
-      </w:r>
-      <w:r>
-        <w:rPr>
-          <w:color w:val="7F7F7F" w:themeColor="text1" w:themeTint="80"/>
-          <w:sz w:val="19"/>
-          <w:szCs w:val="19"/>
-          <w:lang w:val="en-US"/>
-        </w:rPr>
-        <w:t xml:space="preserve"> </w:t>
-      </w:r>
-      <w:r>
-        <w:rPr>
-          <w:color w:val="7F7F7F" w:themeColor="text1" w:themeTint="80"/>
-          <w:sz w:val="19"/>
-          <w:szCs w:val="19"/>
-          <w:lang w:val="en-US"/>
-        </w:rPr>
-        <w:t>and i</w:t>
-      </w:r>
-      <w:r>
-        <w:rPr>
-          <w:color w:val="7F7F7F" w:themeColor="text1" w:themeTint="80"/>
-          <w:sz w:val="19"/>
-          <w:szCs w:val="19"/>
-          <w:lang w:val="en-US"/>
-        </w:rPr>
-        <w:t>ntegration with Git</w:t>
+        <w:t xml:space="preserve">CI/CD </w:t>
+      </w:r>
+      <w:r>
+        <w:rPr>
+          <w:color w:val="A6A6A6" w:themeColor="background1" w:themeShade="A6"/>
+          <w:sz w:val="19"/>
+          <w:szCs w:val="19"/>
+          <w:lang w:val="en-US"/>
+        </w:rPr>
+        <w:t>(in growth)</w:t>
+      </w:r>
+    </w:p>
+    <w:p>
+      <w:pPr>
+        <w:jc w:val="left"/>
+        <w:rPr>
+          <w:sz w:val="19"/>
+          <w:szCs w:val="19"/>
+          <w:lang w:val="en-US"/>
+        </w:rPr>
+      </w:pPr>
+    </w:p>
+    <w:p>
+      <w:pPr>
+        <w:jc w:val="left"/>
+        <w:rPr>
+          <w:sz w:val="19"/>
+          <w:szCs w:val="19"/>
+          <w:lang w:val="en-US"/>
+        </w:rPr>
+      </w:pPr>
+      <w:r>
+        <w:rPr>
+          <w:b/>
+          <w:sz w:val="19"/>
+          <w:szCs w:val="19"/>
+          <w:lang w:val="en-US"/>
+        </w:rPr>
+        <w:t>Languages</w:t>
       </w:r>
     </w:p>
     <w:p>
@@ -1150,27 +1223,7 @@
           <w:szCs w:val="19"/>
           <w:lang w:val="en-US"/>
         </w:rPr>
-        <w:t xml:space="preserve">Remote repositories: </w:t>
-      </w:r>
-      <w:proofErr w:type="spellStart"/>
-      <w:r>
-        <w:rPr>
-          <w:color w:val="7F7F7F" w:themeColor="text1" w:themeTint="80"/>
-          <w:sz w:val="19"/>
-          <w:szCs w:val="19"/>
-          <w:lang w:val="en-US"/>
-        </w:rPr>
-        <w:t>Github</w:t>
-      </w:r>
-      <w:proofErr w:type="spellEnd"/>
-      <w:r>
-        <w:rPr>
-          <w:color w:val="7F7F7F" w:themeColor="text1" w:themeTint="80"/>
-          <w:sz w:val="19"/>
-          <w:szCs w:val="19"/>
-          <w:lang w:val="en-US"/>
-        </w:rPr>
-        <w:t xml:space="preserve"> and Bitbucket</w:t>
+        <w:t>Portuguese - Native</w:t>
       </w:r>
     </w:p>
     <w:p>
@@ -1192,21 +1245,12 @@
           <w:szCs w:val="19"/>
           <w:lang w:val="en-US"/>
         </w:rPr>
-        <w:t xml:space="preserve">UX/UI </w:t>
-      </w:r>
-      <w:r>
-        <w:rPr>
-          <w:color w:val="A6A6A6" w:themeColor="background1" w:themeShade="A6"/>
-          <w:sz w:val="19"/>
-          <w:szCs w:val="19"/>
-          <w:lang w:val="en-US"/>
-        </w:rPr>
-        <w:t>(in growth)</w:t>
-      </w:r>
-      <w:r>
-        <w:rPr>
-          <w:b/>
-          <w:color w:val="A6A6A6" w:themeColor="background1" w:themeShade="A6"/>
+        <w:t>English - Intermediate</w:t>
+      </w:r>
+      <w:r>
+        <w:rPr>
+          <w:b/>
+          <w:color w:val="7F7F7F" w:themeColor="text1" w:themeTint="80"/>
           <w:sz w:val="19"/>
           <w:szCs w:val="19"/>
           <w:lang w:val="en-US"/>
@@ -1219,112 +1263,113 @@
         <w:ind w:left="170"/>
         <w:jc w:val="left"/>
         <w:rPr>
-          <w:color w:val="7F7F7F" w:themeColor="text1" w:themeTint="80"/>
-          <w:sz w:val="19"/>
-          <w:szCs w:val="19"/>
-          <w:lang w:val="en-US"/>
-        </w:rPr>
-      </w:pPr>
-      <w:r>
-        <w:rPr>
-          <w:color w:val="7F7F7F" w:themeColor="text1" w:themeTint="80"/>
-          <w:sz w:val="19"/>
-          <w:szCs w:val="19"/>
-          <w:lang w:val="en-US"/>
-        </w:rPr>
-        <w:t xml:space="preserve">CI/CD </w:t>
-      </w:r>
-      <w:r>
-        <w:rPr>
-          <w:color w:val="A6A6A6" w:themeColor="background1" w:themeShade="A6"/>
-          <w:sz w:val="19"/>
-          <w:szCs w:val="19"/>
-          <w:lang w:val="en-US"/>
-        </w:rPr>
-        <w:t>(in growth)</w:t>
-      </w:r>
+          <w:b/>
+          <w:color w:val="7F7F7F" w:themeColor="text1" w:themeTint="80"/>
+          <w:sz w:val="19"/>
+          <w:szCs w:val="19"/>
+          <w:lang w:val="en-US"/>
+        </w:rPr>
+      </w:pPr>
     </w:p>
     <w:p>
       <w:pPr>
         <w:jc w:val="left"/>
         <w:rPr>
-          <w:color w:val="7F7F7F" w:themeColor="text1" w:themeTint="80"/>
-          <w:sz w:val="19"/>
-          <w:szCs w:val="19"/>
-          <w:lang w:val="en-US"/>
-        </w:rPr>
-      </w:pPr>
-      <w:r>
-        <w:rPr>
-          <w:b/>
-          <w:sz w:val="19"/>
-          <w:szCs w:val="19"/>
-          <w:lang w:val="en-US"/>
-        </w:rPr>
-        <w:t>}</w:t>
-      </w:r>
-    </w:p>
-    <w:p>
-      <w:pPr>
-        <w:jc w:val="left"/>
-        <w:rPr>
-          <w:sz w:val="19"/>
-          <w:szCs w:val="19"/>
-          <w:lang w:val="en-US"/>
-        </w:rPr>
-      </w:pPr>
-    </w:p>
-    <w:p>
-      <w:pPr>
-        <w:jc w:val="left"/>
-        <w:rPr>
-          <w:sz w:val="19"/>
-          <w:szCs w:val="19"/>
-          <w:lang w:val="en-US"/>
-        </w:rPr>
-      </w:pPr>
-      <w:r>
-        <w:rPr>
+          <w:b/>
+          <w:sz w:val="19"/>
+          <w:szCs w:val="19"/>
+          <w:lang w:val="en-US"/>
+        </w:rPr>
+      </w:pPr>
+      <w:r>
+        <w:rPr>
+          <w:b/>
+          <w:sz w:val="19"/>
+          <w:szCs w:val="19"/>
+          <w:lang w:val="en-US"/>
+        </w:rPr>
+        <w:t>Proficient</w:t>
+      </w:r>
+      <w:r>
+        <w:rPr>
+          <w:b/>
+          <w:sz w:val="19"/>
+          <w:szCs w:val="19"/>
+          <w:lang w:val="en-US"/>
+        </w:rPr>
+        <w:t xml:space="preserve"> </w:t>
+      </w:r>
+      <w:r>
+        <w:rPr>
+          <w:b/>
+          <w:sz w:val="19"/>
+          <w:szCs w:val="19"/>
+          <w:lang w:val="en-US"/>
+        </w:rPr>
+        <w:t>user</w:t>
+      </w:r>
+      <w:r>
+        <w:rPr>
+          <w:b/>
+          <w:sz w:val="19"/>
+          <w:szCs w:val="19"/>
+          <w:lang w:val="en-US"/>
+        </w:rPr>
+        <w:t xml:space="preserve"> </w:t>
+      </w:r>
+      <w:r>
+        <w:rPr>
+          <w:b/>
+          <w:sz w:val="19"/>
+          <w:szCs w:val="19"/>
+          <w:lang w:val="en-US"/>
+        </w:rPr>
+        <w:t>of</w:t>
+      </w:r>
+      <w:r>
+        <w:rPr>
+          <w:b/>
+          <w:sz w:val="19"/>
+          <w:szCs w:val="19"/>
+          <w:lang w:val="en-US"/>
+        </w:rPr>
+        <w:t xml:space="preserve"> </w:t>
+      </w:r>
+      <w:r>
+        <w:rPr>
+          <w:b/>
+          <w:sz w:val="19"/>
+          <w:szCs w:val="19"/>
+          <w:lang w:val="en-US"/>
+        </w:rPr>
+        <w:t>MS</w:t>
+      </w:r>
+      <w:r>
+        <w:rPr>
+          <w:b/>
+          <w:sz w:val="19"/>
+          <w:szCs w:val="19"/>
+          <w:lang w:val="en-US"/>
+        </w:rPr>
+        <w:t xml:space="preserve"> </w:t>
+      </w:r>
+      <w:r>
+        <w:rPr>
+          <w:b/>
+          <w:sz w:val="19"/>
+          <w:szCs w:val="19"/>
+          <w:lang w:val="en-US"/>
+        </w:rPr>
+        <w:t>Office</w:t>
+      </w:r>
+      <w:r>
+        <w:rPr>
+          <w:b/>
           <w:sz w:val="19"/>
           <w:szCs w:val="19"/>
           <w:lang w:val="en-US"/>
         </w:rPr>
         <w:t>.</w:t>
-      </w:r>
-      <w:r>
-        <w:rPr>
-          <w:sz w:val="19"/>
-          <w:szCs w:val="19"/>
-          <w:lang w:val="en-US"/>
-        </w:rPr>
-        <w:t xml:space="preserve"> </w:t>
-      </w:r>
-      <w:r>
-        <w:rPr>
-          <w:b/>
-          <w:sz w:val="19"/>
-          <w:szCs w:val="19"/>
-          <w:lang w:val="en-US"/>
-        </w:rPr>
-        <w:t xml:space="preserve">Languages </w:t>
-      </w:r>
-      <w:r>
-        <w:rPr>
-          <w:b/>
-          <w:sz w:val="19"/>
-          <w:szCs w:val="19"/>
-          <w:lang w:val="en-US"/>
-        </w:rPr>
-        <w:t xml:space="preserve"> </w:t>
-      </w:r>
-      <w:r>
-        <w:rPr>
-          <w:b/>
-          <w:sz w:val="19"/>
-          <w:szCs w:val="19"/>
-          <w:lang w:val="en-US"/>
-        </w:rPr>
-        <w:t>{</w:t>
       </w:r>
     </w:p>
     <w:p>
@@ -1340,38 +1385,78 @@
       </w:pPr>
       <w:r>
         <w:rPr>
-          <w:color w:val="7F7F7F" w:themeColor="text1" w:themeTint="80"/>
-          <w:sz w:val="19"/>
-          <w:szCs w:val="19"/>
-          <w:lang w:val="en-US"/>
-        </w:rPr>
-        <w:t>Portuguese - Native</w:t>
-      </w:r>
+          <w:b/>
+          <w:color w:val="7F7F7F" w:themeColor="text1" w:themeTint="80"/>
+          <w:sz w:val="19"/>
+          <w:szCs w:val="19"/>
+          <w:lang w:val="en-US"/>
+        </w:rPr>
+        <w:t>IDE:</w:t>
+      </w:r>
+      <w:r>
+        <w:rPr>
+          <w:color w:val="7F7F7F" w:themeColor="text1" w:themeTint="80"/>
+          <w:sz w:val="19"/>
+          <w:szCs w:val="19"/>
+          <w:lang w:val="en-US"/>
+        </w:rPr>
+        <w:t xml:space="preserve"> </w:t>
+      </w:r>
+      <w:proofErr w:type="spellStart"/>
+      <w:r>
+        <w:rPr>
+          <w:color w:val="7F7F7F" w:themeColor="text1" w:themeTint="80"/>
+          <w:sz w:val="19"/>
+          <w:szCs w:val="19"/>
+          <w:lang w:val="en-US"/>
+        </w:rPr>
+        <w:t>VSCode</w:t>
+      </w:r>
+      <w:proofErr w:type="spellEnd"/>
+      <w:r>
+        <w:rPr>
+          <w:color w:val="7F7F7F" w:themeColor="text1" w:themeTint="80"/>
+          <w:sz w:val="19"/>
+          <w:szCs w:val="19"/>
+          <w:lang w:val="en-US"/>
+        </w:rPr>
+        <w:t xml:space="preserve">, </w:t>
+      </w:r>
+      <w:proofErr w:type="spellStart"/>
+      <w:r>
+        <w:rPr>
+          <w:color w:val="7F7F7F" w:themeColor="text1" w:themeTint="80"/>
+          <w:sz w:val="19"/>
+          <w:szCs w:val="19"/>
+          <w:lang w:val="en-US"/>
+        </w:rPr>
+        <w:t>SublimeText</w:t>
+      </w:r>
+      <w:proofErr w:type="spellEnd"/>
     </w:p>
     <w:p>
       <w:pPr>
         <w:ind w:left="170"/>
         <w:jc w:val="left"/>
         <w:rPr>
-          <w:b/>
-          <w:color w:val="7F7F7F" w:themeColor="text1" w:themeTint="80"/>
-          <w:sz w:val="19"/>
-          <w:szCs w:val="19"/>
-          <w:lang w:val="en-US"/>
-        </w:rPr>
-      </w:pPr>
-      <w:r>
-        <w:rPr>
-          <w:color w:val="7F7F7F" w:themeColor="text1" w:themeTint="80"/>
-          <w:sz w:val="19"/>
-          <w:szCs w:val="19"/>
-          <w:lang w:val="en-US"/>
-        </w:rPr>
-        <w:t>English - Intermediate</w:t>
-      </w:r>
-      <w:r>
-        <w:rPr>
-          <w:b/>
+          <w:color w:val="7F7F7F" w:themeColor="text1" w:themeTint="80"/>
+          <w:sz w:val="19"/>
+          <w:szCs w:val="19"/>
+          <w:lang w:val="en-US"/>
+        </w:rPr>
+      </w:pPr>
+      <w:r>
+        <w:rPr>
+          <w:b/>
+          <w:color w:val="7F7F7F" w:themeColor="text1" w:themeTint="80"/>
+          <w:sz w:val="19"/>
+          <w:szCs w:val="19"/>
+          <w:lang w:val="en-US"/>
+        </w:rPr>
+        <w:t>Versioning:</w:t>
+      </w:r>
+      <w:r>
+        <w:rPr>
           <w:color w:val="7F7F7F" w:themeColor="text1" w:themeTint="80"/>
           <w:sz w:val="19"/>
           <w:szCs w:val="19"/>
@@ -1379,99 +1464,14 @@
         </w:rPr>
         <w:t xml:space="preserve"> </w:t>
       </w:r>
-    </w:p>
-    <w:p>
-      <w:pPr>
-        <w:jc w:val="left"/>
-        <w:rPr>
-          <w:b/>
-          <w:sz w:val="19"/>
-          <w:szCs w:val="19"/>
-          <w:lang w:val="en-US"/>
-        </w:rPr>
-      </w:pPr>
-      <w:r>
-        <w:rPr>
-          <w:b/>
-          <w:sz w:val="19"/>
-          <w:szCs w:val="19"/>
-          <w:lang w:val="en-US"/>
-        </w:rPr>
-        <w:t>}</w:t>
-      </w:r>
-    </w:p>
-    <w:p>
-      <w:pPr>
-        <w:jc w:val="left"/>
-        <w:rPr>
-          <w:sz w:val="19"/>
-          <w:szCs w:val="19"/>
-          <w:lang w:val="en-US"/>
-        </w:rPr>
-      </w:pPr>
-    </w:p>
-    <w:p>
-      <w:pPr>
-        <w:jc w:val="left"/>
-        <w:rPr>
-          <w:b/>
-          <w:sz w:val="19"/>
-          <w:szCs w:val="19"/>
-          <w:lang w:val="en-US"/>
-        </w:rPr>
-      </w:pPr>
-      <w:r>
-        <w:rPr>
-          <w:b/>
-          <w:sz w:val="19"/>
-          <w:szCs w:val="19"/>
-          <w:lang w:val="en-US"/>
-        </w:rPr>
-        <w:t>.</w:t>
-      </w:r>
-      <w:r>
-        <w:rPr>
-          <w:sz w:val="19"/>
-          <w:szCs w:val="19"/>
-          <w:lang w:val="en-US"/>
-        </w:rPr>
-        <w:t xml:space="preserve"> </w:t>
-      </w:r>
-      <w:r>
-        <w:rPr>
-          <w:b/>
-          <w:sz w:val="19"/>
-          <w:szCs w:val="19"/>
-          <w:lang w:val="en-US"/>
-        </w:rPr>
-        <w:t>Proficient-user-of-MS-Office.</w:t>
-      </w:r>
-      <w:r>
-        <w:rPr>
-          <w:b/>
-          <w:sz w:val="19"/>
-          <w:szCs w:val="19"/>
-          <w:lang w:val="en-US"/>
-        </w:rPr>
-        <w:t xml:space="preserve"> </w:t>
-      </w:r>
-      <w:r>
-        <w:rPr>
-          <w:b/>
-          <w:sz w:val="19"/>
-          <w:szCs w:val="19"/>
-          <w:lang w:val="en-US"/>
-        </w:rPr>
-        <w:t xml:space="preserve"> </w:t>
-      </w:r>
-      <w:r>
-        <w:rPr>
-          <w:b/>
-          <w:sz w:val="19"/>
-          <w:szCs w:val="19"/>
-          <w:lang w:val="en-US"/>
-        </w:rPr>
-        <w:t>{</w:t>
+      <w:r>
+        <w:rPr>
+          <w:color w:val="7F7F7F" w:themeColor="text1" w:themeTint="80"/>
+          <w:sz w:val="19"/>
+          <w:szCs w:val="19"/>
+          <w:lang w:val="en-US"/>
+        </w:rPr>
+        <w:t>Git</w:t>
       </w:r>
     </w:p>
     <w:p>
@@ -1485,6 +1485,25 @@
           <w:lang w:val="en-US"/>
         </w:rPr>
       </w:pPr>
+      <w:r>
+        <w:rPr>
+          <w:b/>
+          <w:color w:val="7F7F7F" w:themeColor="text1" w:themeTint="80"/>
+          <w:sz w:val="19"/>
+          <w:szCs w:val="19"/>
+          <w:lang w:val="en-US"/>
+        </w:rPr>
+        <w:t>Pack manager:</w:t>
+      </w:r>
+      <w:r>
+        <w:rPr>
+          <w:color w:val="7F7F7F" w:themeColor="text1" w:themeTint="80"/>
+          <w:sz w:val="19"/>
+          <w:szCs w:val="19"/>
+          <w:lang w:val="en-US"/>
+        </w:rPr>
+        <w:t xml:space="preserve"> </w:t>
+      </w:r>
       <w:proofErr w:type="spellStart"/>
       <w:r>
         <w:rPr>
@@ -1493,9 +1512,36 @@
           <w:szCs w:val="19"/>
           <w:lang w:val="en-US"/>
         </w:rPr>
-        <w:t>VSCode</w:t>
+        <w:t>Npm</w:t>
       </w:r>
       <w:proofErr w:type="spellEnd"/>
+      <w:r>
+        <w:rPr>
+          <w:color w:val="7F7F7F" w:themeColor="text1" w:themeTint="80"/>
+          <w:sz w:val="19"/>
+          <w:szCs w:val="19"/>
+          <w:lang w:val="en-US"/>
+        </w:rPr>
+        <w:t xml:space="preserve">, </w:t>
+      </w:r>
+      <w:r>
+        <w:rPr>
+          <w:color w:val="7F7F7F" w:themeColor="text1" w:themeTint="80"/>
+          <w:sz w:val="19"/>
+          <w:szCs w:val="19"/>
+          <w:lang w:val="en-US"/>
+        </w:rPr>
+        <w:t>Yarn</w:t>
+      </w:r>
+      <w:r>
+        <w:rPr>
+          <w:color w:val="7F7F7F" w:themeColor="text1" w:themeTint="80"/>
+          <w:sz w:val="19"/>
+          <w:szCs w:val="19"/>
+          <w:lang w:val="en-US"/>
+        </w:rPr>
+        <w:t>, Bower</w:t>
+      </w:r>
     </w:p>
     <w:p>
       <w:pPr>
@@ -1510,12 +1556,171 @@
       </w:pPr>
       <w:r>
         <w:rPr>
-          <w:color w:val="7F7F7F" w:themeColor="text1" w:themeTint="80"/>
-          <w:sz w:val="19"/>
-          <w:szCs w:val="19"/>
-          <w:lang w:val="en-US"/>
-        </w:rPr>
-        <w:t>Git</w:t>
+          <w:b/>
+          <w:color w:val="7F7F7F" w:themeColor="text1" w:themeTint="80"/>
+          <w:sz w:val="19"/>
+          <w:szCs w:val="19"/>
+          <w:lang w:val="en-US"/>
+        </w:rPr>
+        <w:t>Adobe</w:t>
+      </w:r>
+      <w:r>
+        <w:rPr>
+          <w:b/>
+          <w:color w:val="7F7F7F" w:themeColor="text1" w:themeTint="80"/>
+          <w:sz w:val="19"/>
+          <w:szCs w:val="19"/>
+          <w:lang w:val="en-US"/>
+        </w:rPr>
+        <w:t>:</w:t>
+      </w:r>
+      <w:r>
+        <w:rPr>
+          <w:color w:val="7F7F7F" w:themeColor="text1" w:themeTint="80"/>
+          <w:sz w:val="19"/>
+          <w:szCs w:val="19"/>
+          <w:lang w:val="en-US"/>
+        </w:rPr>
+        <w:t xml:space="preserve"> </w:t>
+      </w:r>
+      <w:r>
+        <w:rPr>
+          <w:color w:val="7F7F7F" w:themeColor="text1" w:themeTint="80"/>
+          <w:sz w:val="19"/>
+          <w:szCs w:val="19"/>
+          <w:lang w:val="en-US"/>
+        </w:rPr>
+        <w:t>Photoshop</w:t>
+      </w:r>
+      <w:r>
+        <w:rPr>
+          <w:color w:val="7F7F7F" w:themeColor="text1" w:themeTint="80"/>
+          <w:sz w:val="19"/>
+          <w:szCs w:val="19"/>
+          <w:lang w:val="en-US"/>
+        </w:rPr>
+        <w:t xml:space="preserve">, </w:t>
+      </w:r>
+      <w:proofErr w:type="spellStart"/>
+      <w:r>
+        <w:rPr>
+          <w:color w:val="7F7F7F" w:themeColor="text1" w:themeTint="80"/>
+          <w:sz w:val="19"/>
+          <w:szCs w:val="19"/>
+          <w:lang w:val="en-US"/>
+        </w:rPr>
+        <w:t>Ilustrator</w:t>
+      </w:r>
+      <w:proofErr w:type="spellEnd"/>
+      <w:r>
+        <w:rPr>
+          <w:color w:val="7F7F7F" w:themeColor="text1" w:themeTint="80"/>
+          <w:sz w:val="19"/>
+          <w:szCs w:val="19"/>
+          <w:lang w:val="en-US"/>
+        </w:rPr>
+        <w:t xml:space="preserve">, </w:t>
+      </w:r>
+      <w:r>
+        <w:rPr>
+          <w:color w:val="7F7F7F" w:themeColor="text1" w:themeTint="80"/>
+          <w:sz w:val="19"/>
+          <w:szCs w:val="19"/>
+          <w:lang w:val="en-US"/>
+        </w:rPr>
+        <w:t xml:space="preserve">Adobe XD </w:t>
+      </w:r>
+      <w:r>
+        <w:rPr>
+          <w:color w:val="A6A6A6" w:themeColor="background1" w:themeShade="A6"/>
+          <w:sz w:val="19"/>
+          <w:szCs w:val="19"/>
+          <w:lang w:val="en-US"/>
+        </w:rPr>
+        <w:t>(in growth</w:t>
+      </w:r>
+      <w:r>
+        <w:rPr>
+          <w:color w:val="A6A6A6" w:themeColor="background1" w:themeShade="A6"/>
+          <w:sz w:val="19"/>
+          <w:szCs w:val="19"/>
+          <w:lang w:val="en-US"/>
+        </w:rPr>
+        <w:t xml:space="preserve">), </w:t>
+      </w:r>
+      <w:proofErr w:type="spellStart"/>
+      <w:r>
+        <w:rPr>
+          <w:color w:val="7F7F7F" w:themeColor="text1" w:themeTint="80"/>
+          <w:sz w:val="19"/>
+          <w:szCs w:val="19"/>
+          <w:lang w:val="en-US"/>
+        </w:rPr>
+        <w:t>Indesign</w:t>
+      </w:r>
+      <w:proofErr w:type="spellEnd"/>
+      <w:r>
+        <w:rPr>
+          <w:color w:val="7F7F7F" w:themeColor="text1" w:themeTint="80"/>
+          <w:sz w:val="19"/>
+          <w:szCs w:val="19"/>
+          <w:lang w:val="en-US"/>
+        </w:rPr>
+        <w:t xml:space="preserve">, </w:t>
+      </w:r>
+      <w:r>
+        <w:rPr>
+          <w:color w:val="7F7F7F" w:themeColor="text1" w:themeTint="80"/>
+          <w:sz w:val="19"/>
+          <w:szCs w:val="19"/>
+          <w:lang w:val="en-US"/>
+        </w:rPr>
+        <w:t>Premiere</w:t>
+      </w:r>
+      <w:r>
+        <w:rPr>
+          <w:color w:val="7F7F7F" w:themeColor="text1" w:themeTint="80"/>
+          <w:sz w:val="19"/>
+          <w:szCs w:val="19"/>
+          <w:lang w:val="en-US"/>
+        </w:rPr>
+        <w:t xml:space="preserve">, </w:t>
+      </w:r>
+      <w:r>
+        <w:rPr>
+          <w:color w:val="7F7F7F" w:themeColor="text1" w:themeTint="80"/>
+          <w:sz w:val="19"/>
+          <w:szCs w:val="19"/>
+          <w:lang w:val="en-US"/>
+        </w:rPr>
+        <w:t>After Effects</w:t>
+      </w:r>
+      <w:r>
+        <w:rPr>
+          <w:color w:val="7F7F7F" w:themeColor="text1" w:themeTint="80"/>
+          <w:sz w:val="19"/>
+          <w:szCs w:val="19"/>
+          <w:lang w:val="en-US"/>
+        </w:rPr>
+        <w:t xml:space="preserve">, </w:t>
+      </w:r>
+      <w:r>
+        <w:rPr>
+          <w:color w:val="7F7F7F" w:themeColor="text1" w:themeTint="80"/>
+          <w:sz w:val="19"/>
+          <w:szCs w:val="19"/>
+          <w:lang w:val="en-US"/>
+        </w:rPr>
+        <w:t>Edge Animate</w:t>
+      </w:r>
+      <w:r>
+        <w:rPr>
+          <w:color w:val="7F7F7F" w:themeColor="text1" w:themeTint="80"/>
+          <w:sz w:val="19"/>
+          <w:szCs w:val="19"/>
+          <w:lang w:val="en-US"/>
+        </w:rPr>
+        <w:t xml:space="preserve"> </w:t>
       </w:r>
     </w:p>
     <w:p>
@@ -1531,13 +1736,74 @@
       </w:pPr>
       <w:r>
         <w:rPr>
-          <w:color w:val="7F7F7F" w:themeColor="text1" w:themeTint="80"/>
-          <w:sz w:val="19"/>
-          <w:szCs w:val="19"/>
-          <w:lang w:val="en-US"/>
-        </w:rPr>
-        <w:t>NPM (Node Package Manager)</w:t>
-      </w:r>
+          <w:b/>
+          <w:color w:val="7F7F7F" w:themeColor="text1" w:themeTint="80"/>
+          <w:sz w:val="19"/>
+          <w:szCs w:val="19"/>
+          <w:lang w:val="en-US"/>
+        </w:rPr>
+        <w:t>CMS:</w:t>
+      </w:r>
+      <w:r>
+        <w:rPr>
+          <w:color w:val="7F7F7F" w:themeColor="text1" w:themeTint="80"/>
+          <w:sz w:val="19"/>
+          <w:szCs w:val="19"/>
+          <w:lang w:val="en-US"/>
+        </w:rPr>
+        <w:t xml:space="preserve"> </w:t>
+      </w:r>
+      <w:proofErr w:type="spellStart"/>
+      <w:r>
+        <w:rPr>
+          <w:color w:val="7F7F7F" w:themeColor="text1" w:themeTint="80"/>
+          <w:sz w:val="19"/>
+          <w:szCs w:val="19"/>
+          <w:lang w:val="en-US"/>
+        </w:rPr>
+        <w:t>Webflow</w:t>
+      </w:r>
+      <w:proofErr w:type="spellEnd"/>
+      <w:r>
+        <w:rPr>
+          <w:color w:val="7F7F7F" w:themeColor="text1" w:themeTint="80"/>
+          <w:sz w:val="19"/>
+          <w:szCs w:val="19"/>
+          <w:lang w:val="en-US"/>
+        </w:rPr>
+        <w:t xml:space="preserve">, </w:t>
+      </w:r>
+      <w:proofErr w:type="spellStart"/>
+      <w:r>
+        <w:rPr>
+          <w:color w:val="7F7F7F" w:themeColor="text1" w:themeTint="80"/>
+          <w:sz w:val="19"/>
+          <w:szCs w:val="19"/>
+          <w:lang w:val="en-US"/>
+        </w:rPr>
+        <w:t>Wordpress</w:t>
+      </w:r>
+      <w:proofErr w:type="spellEnd"/>
+      <w:r>
+        <w:rPr>
+          <w:color w:val="7F7F7F" w:themeColor="text1" w:themeTint="80"/>
+          <w:sz w:val="19"/>
+          <w:szCs w:val="19"/>
+          <w:lang w:val="en-US"/>
+        </w:rPr>
+        <w:t xml:space="preserve">, </w:t>
+      </w:r>
+      <w:proofErr w:type="spellStart"/>
+      <w:r>
+        <w:rPr>
+          <w:color w:val="7F7F7F" w:themeColor="text1" w:themeTint="80"/>
+          <w:sz w:val="19"/>
+          <w:szCs w:val="19"/>
+          <w:lang w:val="en-US"/>
+        </w:rPr>
+        <w:t>BootstrapStudio</w:t>
+      </w:r>
+      <w:proofErr w:type="spellEnd"/>
     </w:p>
     <w:p>
       <w:pPr>
@@ -1552,12 +1818,70 @@
       </w:pPr>
       <w:r>
         <w:rPr>
-          <w:color w:val="7F7F7F" w:themeColor="text1" w:themeTint="80"/>
-          <w:sz w:val="19"/>
-          <w:szCs w:val="19"/>
-          <w:lang w:val="en-US"/>
-        </w:rPr>
-        <w:t>Yarn</w:t>
+          <w:b/>
+          <w:color w:val="7F7F7F" w:themeColor="text1" w:themeTint="80"/>
+          <w:sz w:val="19"/>
+          <w:szCs w:val="19"/>
+          <w:lang w:val="en-US"/>
+        </w:rPr>
+        <w:t>Framewor</w:t>
+      </w:r>
+      <w:r>
+        <w:rPr>
+          <w:b/>
+          <w:color w:val="7F7F7F" w:themeColor="text1" w:themeTint="80"/>
+          <w:sz w:val="19"/>
+          <w:szCs w:val="19"/>
+          <w:lang w:val="en-US"/>
+        </w:rPr>
+        <w:t>ks:</w:t>
+      </w:r>
+      <w:r>
+        <w:rPr>
+          <w:color w:val="7F7F7F" w:themeColor="text1" w:themeTint="80"/>
+          <w:sz w:val="19"/>
+          <w:szCs w:val="19"/>
+          <w:lang w:val="en-US"/>
+        </w:rPr>
+        <w:t xml:space="preserve"> </w:t>
+      </w:r>
+      <w:r>
+        <w:rPr>
+          <w:color w:val="7F7F7F" w:themeColor="text1" w:themeTint="80"/>
+          <w:sz w:val="19"/>
+          <w:szCs w:val="19"/>
+          <w:lang w:val="en-US"/>
+        </w:rPr>
+        <w:t>Bootstrap</w:t>
+      </w:r>
+      <w:r>
+        <w:rPr>
+          <w:color w:val="7F7F7F" w:themeColor="text1" w:themeTint="80"/>
+          <w:sz w:val="19"/>
+          <w:szCs w:val="19"/>
+          <w:lang w:val="en-US"/>
+        </w:rPr>
+        <w:t xml:space="preserve">, </w:t>
+      </w:r>
+      <w:proofErr w:type="spellStart"/>
+      <w:r>
+        <w:rPr>
+          <w:color w:val="7F7F7F" w:themeColor="text1" w:themeTint="80"/>
+          <w:sz w:val="19"/>
+          <w:szCs w:val="19"/>
+          <w:lang w:val="en-US"/>
+        </w:rPr>
+        <w:t>Bulma</w:t>
+      </w:r>
+      <w:proofErr w:type="spellEnd"/>
+      <w:r>
+        <w:rPr>
+          <w:color w:val="7F7F7F" w:themeColor="text1" w:themeTint="80"/>
+          <w:sz w:val="19"/>
+          <w:szCs w:val="19"/>
+          <w:lang w:val="en-US"/>
+        </w:rPr>
+        <w:t>, Foundation</w:t>
       </w:r>
     </w:p>
     <w:p>
@@ -1573,12 +1897,69 @@
       </w:pPr>
       <w:r>
         <w:rPr>
-          <w:color w:val="7F7F7F" w:themeColor="text1" w:themeTint="80"/>
-          <w:sz w:val="19"/>
-          <w:szCs w:val="19"/>
-          <w:lang w:val="en-US"/>
-        </w:rPr>
-        <w:t>Adobe Photoshop</w:t>
+          <w:b/>
+          <w:color w:val="7F7F7F" w:themeColor="text1" w:themeTint="80"/>
+          <w:sz w:val="19"/>
+          <w:szCs w:val="19"/>
+          <w:lang w:val="en-US"/>
+        </w:rPr>
+        <w:t>Design and Prototyping:</w:t>
+      </w:r>
+      <w:r>
+        <w:rPr>
+          <w:color w:val="7F7F7F" w:themeColor="text1" w:themeTint="80"/>
+          <w:sz w:val="19"/>
+          <w:szCs w:val="19"/>
+          <w:lang w:val="en-US"/>
+        </w:rPr>
+        <w:t xml:space="preserve"> </w:t>
+      </w:r>
+      <w:r>
+        <w:rPr>
+          <w:color w:val="7F7F7F" w:themeColor="text1" w:themeTint="80"/>
+          <w:sz w:val="19"/>
+          <w:szCs w:val="19"/>
+          <w:lang w:val="en-US"/>
+        </w:rPr>
+        <w:t>Sketch</w:t>
+      </w:r>
+      <w:r>
+        <w:rPr>
+          <w:color w:val="7F7F7F" w:themeColor="text1" w:themeTint="80"/>
+          <w:sz w:val="19"/>
+          <w:szCs w:val="19"/>
+          <w:lang w:val="en-US"/>
+        </w:rPr>
+        <w:t xml:space="preserve">, </w:t>
+      </w:r>
+      <w:proofErr w:type="spellStart"/>
+      <w:r>
+        <w:rPr>
+          <w:color w:val="7F7F7F" w:themeColor="text1" w:themeTint="80"/>
+          <w:sz w:val="19"/>
+          <w:szCs w:val="19"/>
+          <w:lang w:val="en-US"/>
+        </w:rPr>
+        <w:t>Zeplin</w:t>
+      </w:r>
+      <w:proofErr w:type="spellEnd"/>
+      <w:r>
+        <w:rPr>
+          <w:color w:val="7F7F7F" w:themeColor="text1" w:themeTint="80"/>
+          <w:sz w:val="19"/>
+          <w:szCs w:val="19"/>
+          <w:lang w:val="en-US"/>
+        </w:rPr>
+        <w:t xml:space="preserve"> </w:t>
+      </w:r>
+      <w:r>
+        <w:rPr>
+          <w:color w:val="A6A6A6" w:themeColor="background1" w:themeShade="A6"/>
+          <w:sz w:val="19"/>
+          <w:szCs w:val="19"/>
+          <w:lang w:val="en-US"/>
+        </w:rPr>
+        <w:t>(in growth)</w:t>
       </w:r>
     </w:p>
     <w:p>
@@ -1586,64 +1967,147 @@
         <w:ind w:left="170"/>
         <w:jc w:val="left"/>
         <w:rPr>
-          <w:color w:val="7F7F7F" w:themeColor="text1" w:themeTint="80"/>
-          <w:sz w:val="19"/>
-          <w:szCs w:val="19"/>
-          <w:lang w:val="en-US"/>
-        </w:rPr>
-      </w:pPr>
-      <w:r>
-        <w:rPr>
-          <w:color w:val="7F7F7F" w:themeColor="text1" w:themeTint="80"/>
-          <w:sz w:val="19"/>
-          <w:szCs w:val="19"/>
-          <w:lang w:val="en-US"/>
-        </w:rPr>
-        <w:t xml:space="preserve">Adobe </w:t>
-      </w:r>
-      <w:proofErr w:type="spellStart"/>
-      <w:r>
-        <w:rPr>
-          <w:color w:val="7F7F7F" w:themeColor="text1" w:themeTint="80"/>
-          <w:sz w:val="19"/>
-          <w:szCs w:val="19"/>
-          <w:lang w:val="en-US"/>
-        </w:rPr>
-        <w:t>Ilustrator</w:t>
-      </w:r>
-      <w:proofErr w:type="spellEnd"/>
+          <w:color w:val="A6A6A6" w:themeColor="background1" w:themeShade="A6"/>
+          <w:sz w:val="19"/>
+          <w:szCs w:val="19"/>
+          <w:lang w:val="en-US"/>
+        </w:rPr>
+      </w:pPr>
+      <w:r>
+        <w:rPr>
+          <w:b/>
+          <w:color w:val="7F7F7F" w:themeColor="text1" w:themeTint="80"/>
+          <w:sz w:val="19"/>
+          <w:szCs w:val="19"/>
+          <w:lang w:val="en-US"/>
+        </w:rPr>
+        <w:t>Automation:</w:t>
+      </w:r>
+      <w:r>
+        <w:rPr>
+          <w:color w:val="7F7F7F" w:themeColor="text1" w:themeTint="80"/>
+          <w:sz w:val="19"/>
+          <w:szCs w:val="19"/>
+          <w:lang w:val="en-US"/>
+        </w:rPr>
+        <w:t xml:space="preserve"> </w:t>
+      </w:r>
+      <w:r>
+        <w:rPr>
+          <w:color w:val="7F7F7F" w:themeColor="text1" w:themeTint="80"/>
+          <w:sz w:val="19"/>
+          <w:szCs w:val="19"/>
+          <w:lang w:val="en-US"/>
+        </w:rPr>
+        <w:t>Gulp</w:t>
+      </w:r>
+      <w:r>
+        <w:rPr>
+          <w:color w:val="7F7F7F" w:themeColor="text1" w:themeTint="80"/>
+          <w:sz w:val="19"/>
+          <w:szCs w:val="19"/>
+          <w:lang w:val="en-US"/>
+        </w:rPr>
+        <w:t xml:space="preserve">, </w:t>
+      </w:r>
+      <w:r>
+        <w:rPr>
+          <w:color w:val="7F7F7F" w:themeColor="text1" w:themeTint="80"/>
+          <w:sz w:val="19"/>
+          <w:szCs w:val="19"/>
+          <w:lang w:val="en-US"/>
+        </w:rPr>
+        <w:t>Webpack</w:t>
+      </w:r>
+      <w:r>
+        <w:rPr>
+          <w:color w:val="7F7F7F" w:themeColor="text1" w:themeTint="80"/>
+          <w:sz w:val="19"/>
+          <w:szCs w:val="19"/>
+          <w:lang w:val="en-US"/>
+        </w:rPr>
+        <w:t xml:space="preserve"> </w:t>
+      </w:r>
+      <w:r>
+        <w:rPr>
+          <w:color w:val="A6A6A6" w:themeColor="background1" w:themeShade="A6"/>
+          <w:sz w:val="19"/>
+          <w:szCs w:val="19"/>
+          <w:lang w:val="en-US"/>
+        </w:rPr>
+        <w:t>(in growth)</w:t>
+      </w:r>
     </w:p>
     <w:p>
       <w:pPr>
         <w:ind w:left="170"/>
         <w:jc w:val="left"/>
         <w:rPr>
-          <w:color w:val="7F7F7F" w:themeColor="text1" w:themeTint="80"/>
-          <w:sz w:val="19"/>
-          <w:szCs w:val="19"/>
-          <w:lang w:val="en-US"/>
-        </w:rPr>
-      </w:pPr>
-      <w:r>
-        <w:rPr>
-          <w:color w:val="7F7F7F" w:themeColor="text1" w:themeTint="80"/>
-          <w:sz w:val="19"/>
-          <w:szCs w:val="19"/>
-          <w:lang w:val="en-US"/>
-        </w:rPr>
-        <w:t xml:space="preserve">Adobe </w:t>
-      </w:r>
-      <w:proofErr w:type="spellStart"/>
-      <w:r>
-        <w:rPr>
-          <w:color w:val="7F7F7F" w:themeColor="text1" w:themeTint="80"/>
-          <w:sz w:val="19"/>
-          <w:szCs w:val="19"/>
-          <w:lang w:val="en-US"/>
-        </w:rPr>
-        <w:t>Indesign</w:t>
-      </w:r>
-      <w:proofErr w:type="spellEnd"/>
+          <w:color w:val="A6A6A6" w:themeColor="background1" w:themeShade="A6"/>
+          <w:sz w:val="19"/>
+          <w:szCs w:val="19"/>
+          <w:lang w:val="en-US"/>
+        </w:rPr>
+      </w:pPr>
+      <w:r>
+        <w:rPr>
+          <w:b/>
+          <w:color w:val="7F7F7F" w:themeColor="text1" w:themeTint="80"/>
+          <w:sz w:val="19"/>
+          <w:szCs w:val="19"/>
+          <w:lang w:val="en-US"/>
+        </w:rPr>
+        <w:t>Tests:</w:t>
+      </w:r>
+      <w:r>
+        <w:rPr>
+          <w:color w:val="7F7F7F" w:themeColor="text1" w:themeTint="80"/>
+          <w:sz w:val="19"/>
+          <w:szCs w:val="19"/>
+          <w:lang w:val="en-US"/>
+        </w:rPr>
+        <w:t xml:space="preserve"> Mocha, Jest </w:t>
+      </w:r>
+      <w:r>
+        <w:rPr>
+          <w:color w:val="A6A6A6" w:themeColor="background1" w:themeShade="A6"/>
+          <w:sz w:val="19"/>
+          <w:szCs w:val="19"/>
+          <w:lang w:val="en-US"/>
+        </w:rPr>
+        <w:t>(in growth)</w:t>
+      </w:r>
+    </w:p>
+    <w:p>
+      <w:pPr>
+        <w:jc w:val="left"/>
+        <w:rPr>
+          <w:b/>
+          <w:sz w:val="19"/>
+          <w:szCs w:val="19"/>
+          <w:lang w:val="en-US"/>
+        </w:rPr>
+      </w:pPr>
+    </w:p>
+    <w:p>
+      <w:pPr>
+        <w:jc w:val="left"/>
+        <w:rPr>
+          <w:b/>
+          <w:sz w:val="19"/>
+          <w:szCs w:val="19"/>
+          <w:lang w:val="en-US"/>
+        </w:rPr>
+      </w:pPr>
+      <w:r>
+        <w:rPr>
+          <w:b/>
+          <w:sz w:val="19"/>
+          <w:szCs w:val="19"/>
+          <w:lang w:val="en-US"/>
+        </w:rPr>
+        <w:t>Stacks</w:t>
+      </w:r>
     </w:p>
     <w:p>
       <w:pPr>
@@ -1663,7 +2127,7 @@
           <w:szCs w:val="19"/>
           <w:lang w:val="en-US"/>
         </w:rPr>
-        <w:t>Adobe Premiere</w:t>
+        <w:t>HTML5</w:t>
       </w:r>
     </w:p>
     <w:p>
@@ -1684,7 +2148,7 @@
           <w:szCs w:val="19"/>
           <w:lang w:val="en-US"/>
         </w:rPr>
-        <w:t xml:space="preserve">Adobe After Effects </w:t>
+        <w:t>CSS3</w:t>
       </w:r>
     </w:p>
     <w:p>
@@ -1692,20 +2156,40 @@
         <w:ind w:left="170"/>
         <w:jc w:val="left"/>
         <w:rPr>
-          <w:color w:val="7F7F7F" w:themeColor="text1" w:themeTint="80"/>
-          <w:sz w:val="19"/>
-          <w:szCs w:val="19"/>
-          <w:lang w:val="en-US"/>
-        </w:rPr>
-      </w:pPr>
-      <w:r>
-        <w:rPr>
-          <w:color w:val="7F7F7F" w:themeColor="text1" w:themeTint="80"/>
-          <w:sz w:val="19"/>
-          <w:szCs w:val="19"/>
-          <w:lang w:val="en-US"/>
-        </w:rPr>
-        <w:t>Adobe Edge Animate</w:t>
+          <w:color w:val="A6A6A6" w:themeColor="background1" w:themeShade="A6"/>
+          <w:sz w:val="19"/>
+          <w:szCs w:val="19"/>
+          <w:lang w:val="en-US"/>
+        </w:rPr>
+      </w:pPr>
+      <w:proofErr w:type="spellStart"/>
+      <w:r>
+        <w:rPr>
+          <w:color w:val="7F7F7F" w:themeColor="text1" w:themeTint="80"/>
+          <w:sz w:val="19"/>
+          <w:szCs w:val="19"/>
+          <w:lang w:val="en-US"/>
+        </w:rPr>
+        <w:t>Javascript</w:t>
+      </w:r>
+      <w:proofErr w:type="spellEnd"/>
+      <w:r>
+        <w:rPr>
+          <w:color w:val="7F7F7F" w:themeColor="text1" w:themeTint="80"/>
+          <w:sz w:val="19"/>
+          <w:szCs w:val="19"/>
+          <w:lang w:val="en-US"/>
+        </w:rPr>
+        <w:t xml:space="preserve">, ES6 </w:t>
+      </w:r>
+      <w:r>
+        <w:rPr>
+          <w:color w:val="A6A6A6" w:themeColor="background1" w:themeShade="A6"/>
+          <w:sz w:val="19"/>
+          <w:szCs w:val="19"/>
+          <w:lang w:val="en-US"/>
+        </w:rPr>
+        <w:t xml:space="preserve">(in growth) </w:t>
       </w:r>
     </w:p>
     <w:p>
@@ -1726,7 +2210,25 @@
           <w:szCs w:val="19"/>
           <w:lang w:val="en-US"/>
         </w:rPr>
-        <w:t>MS Project</w:t>
+        <w:t>PHP</w:t>
+      </w:r>
+      <w:r>
+        <w:rPr>
+          <w:color w:val="7F7F7F" w:themeColor="text1" w:themeTint="80"/>
+          <w:sz w:val="19"/>
+          <w:szCs w:val="19"/>
+          <w:lang w:val="en-US"/>
+        </w:rPr>
+        <w:t xml:space="preserve"> / </w:t>
+      </w:r>
+      <w:r>
+        <w:rPr>
+          <w:color w:val="7F7F7F" w:themeColor="text1" w:themeTint="80"/>
+          <w:sz w:val="19"/>
+          <w:szCs w:val="19"/>
+          <w:lang w:val="en-US"/>
+        </w:rPr>
+        <w:t>SQL</w:t>
       </w:r>
     </w:p>
     <w:p>
@@ -1734,45 +2236,155 @@
         <w:ind w:left="170"/>
         <w:jc w:val="left"/>
         <w:rPr>
-          <w:b/>
-          <w:color w:val="7F7F7F" w:themeColor="text1" w:themeTint="80"/>
-          <w:sz w:val="19"/>
-          <w:szCs w:val="19"/>
-          <w:lang w:val="en-US"/>
-        </w:rPr>
-      </w:pPr>
-      <w:proofErr w:type="spellStart"/>
-      <w:r>
-        <w:rPr>
-          <w:color w:val="7F7F7F" w:themeColor="text1" w:themeTint="80"/>
-          <w:sz w:val="19"/>
-          <w:szCs w:val="19"/>
-          <w:lang w:val="en-US"/>
-        </w:rPr>
-        <w:t>Webflow</w:t>
-      </w:r>
-      <w:proofErr w:type="spellEnd"/>
+          <w:color w:val="A6A6A6" w:themeColor="background1" w:themeShade="A6"/>
+          <w:sz w:val="19"/>
+          <w:szCs w:val="19"/>
+          <w:lang w:val="en-US"/>
+        </w:rPr>
+      </w:pPr>
+      <w:r>
+        <w:rPr>
+          <w:color w:val="7F7F7F" w:themeColor="text1" w:themeTint="80"/>
+          <w:sz w:val="19"/>
+          <w:szCs w:val="19"/>
+          <w:lang w:val="en-US"/>
+        </w:rPr>
+        <w:t>React</w:t>
+      </w:r>
+      <w:r>
+        <w:rPr>
+          <w:color w:val="7F7F7F" w:themeColor="text1" w:themeTint="80"/>
+          <w:sz w:val="19"/>
+          <w:szCs w:val="19"/>
+          <w:lang w:val="en-US"/>
+        </w:rPr>
+        <w:t>JS</w:t>
+      </w:r>
+      <w:r>
+        <w:rPr>
+          <w:color w:val="7F7F7F" w:themeColor="text1" w:themeTint="80"/>
+          <w:sz w:val="19"/>
+          <w:szCs w:val="19"/>
+          <w:lang w:val="en-US"/>
+        </w:rPr>
+        <w:t xml:space="preserve"> </w:t>
+      </w:r>
+      <w:r>
+        <w:rPr>
+          <w:color w:val="A6A6A6" w:themeColor="background1" w:themeShade="A6"/>
+          <w:sz w:val="19"/>
+          <w:szCs w:val="19"/>
+          <w:lang w:val="en-US"/>
+        </w:rPr>
+        <w:t xml:space="preserve">(in growth) </w:t>
+      </w:r>
     </w:p>
     <w:p>
       <w:pPr>
         <w:ind w:left="170"/>
         <w:jc w:val="left"/>
         <w:rPr>
-          <w:color w:val="7F7F7F" w:themeColor="text1" w:themeTint="80"/>
-          <w:sz w:val="19"/>
-          <w:szCs w:val="19"/>
-          <w:lang w:val="en-US"/>
-        </w:rPr>
-      </w:pPr>
+          <w:color w:val="A6A6A6" w:themeColor="background1" w:themeShade="A6"/>
+          <w:sz w:val="19"/>
+          <w:szCs w:val="19"/>
+          <w:lang w:val="en-US"/>
+        </w:rPr>
+      </w:pPr>
+      <w:r>
+        <w:rPr>
+          <w:color w:val="7F7F7F" w:themeColor="text1" w:themeTint="80"/>
+          <w:sz w:val="19"/>
+          <w:szCs w:val="19"/>
+          <w:lang w:val="en-US"/>
+        </w:rPr>
+        <w:t>React</w:t>
+      </w:r>
+      <w:r>
+        <w:rPr>
+          <w:color w:val="7F7F7F" w:themeColor="text1" w:themeTint="80"/>
+          <w:sz w:val="19"/>
+          <w:szCs w:val="19"/>
+          <w:lang w:val="en-US"/>
+        </w:rPr>
+        <w:t>-native</w:t>
+      </w:r>
+      <w:r>
+        <w:rPr>
+          <w:color w:val="7F7F7F" w:themeColor="text1" w:themeTint="80"/>
+          <w:sz w:val="19"/>
+          <w:szCs w:val="19"/>
+          <w:lang w:val="en-US"/>
+        </w:rPr>
+        <w:t xml:space="preserve"> </w:t>
+      </w:r>
+      <w:r>
+        <w:rPr>
+          <w:color w:val="A6A6A6" w:themeColor="background1" w:themeShade="A6"/>
+          <w:sz w:val="19"/>
+          <w:szCs w:val="19"/>
+          <w:lang w:val="en-US"/>
+        </w:rPr>
+        <w:t xml:space="preserve">(in growth) </w:t>
+      </w:r>
+    </w:p>
+    <w:p>
+      <w:pPr>
+        <w:jc w:val="left"/>
+        <w:rPr>
+          <w:color w:val="7F7F7F" w:themeColor="text1" w:themeTint="80"/>
+          <w:sz w:val="19"/>
+          <w:szCs w:val="19"/>
+          <w:lang w:val="en-US"/>
+        </w:rPr>
+      </w:pPr>
+    </w:p>
+    <w:p>
+      <w:pPr>
+        <w:jc w:val="left"/>
+        <w:rPr>
+          <w:color w:val="A6A6A6" w:themeColor="background1" w:themeShade="A6"/>
+          <w:sz w:val="19"/>
+          <w:szCs w:val="19"/>
+          <w:lang w:val="en-US"/>
+        </w:rPr>
+      </w:pPr>
+      <w:r>
+        <w:rPr>
+          <w:b/>
+          <w:sz w:val="19"/>
+          <w:szCs w:val="19"/>
+          <w:lang w:val="en-US"/>
+        </w:rPr>
+        <w:t>Major</w:t>
+      </w:r>
+      <w:r>
+        <w:rPr>
+          <w:b/>
+          <w:sz w:val="19"/>
+          <w:szCs w:val="19"/>
+          <w:lang w:val="en-US"/>
+        </w:rPr>
+        <w:t xml:space="preserve"> </w:t>
+      </w:r>
+      <w:r>
+        <w:rPr>
+          <w:b/>
+          <w:sz w:val="19"/>
+          <w:szCs w:val="19"/>
+          <w:lang w:val="en-US"/>
+        </w:rPr>
+        <w:t xml:space="preserve">Accomplishments </w:t>
+      </w:r>
       <w:proofErr w:type="spellStart"/>
       <w:r>
         <w:rPr>
-          <w:color w:val="7F7F7F" w:themeColor="text1" w:themeTint="80"/>
-          <w:sz w:val="19"/>
-          <w:szCs w:val="19"/>
-          <w:lang w:val="en-US"/>
-        </w:rPr>
-        <w:t>BootstrapStudio</w:t>
+          <w:b/>
+          <w:color w:val="7F7F7F" w:themeColor="text1" w:themeTint="80"/>
+          <w:sz w:val="19"/>
+          <w:szCs w:val="19"/>
+          <w:lang w:val="en-US"/>
+        </w:rPr>
+        <w:t>OpenSource</w:t>
       </w:r>
       <w:proofErr w:type="spellEnd"/>
     </w:p>
@@ -1781,543 +2393,6 @@
         <w:ind w:left="170"/>
         <w:jc w:val="left"/>
         <w:rPr>
-          <w:color w:val="7F7F7F" w:themeColor="text1" w:themeTint="80"/>
-          <w:sz w:val="19"/>
-          <w:szCs w:val="19"/>
-          <w:lang w:val="en-US"/>
-        </w:rPr>
-      </w:pPr>
-      <w:r>
-        <w:rPr>
-          <w:color w:val="7F7F7F" w:themeColor="text1" w:themeTint="80"/>
-          <w:sz w:val="19"/>
-          <w:szCs w:val="19"/>
-          <w:lang w:val="en-US"/>
-        </w:rPr>
-        <w:t xml:space="preserve">Adobe XD </w:t>
-      </w:r>
-      <w:r>
-        <w:rPr>
-          <w:color w:val="A6A6A6" w:themeColor="background1" w:themeShade="A6"/>
-          <w:sz w:val="19"/>
-          <w:szCs w:val="19"/>
-          <w:lang w:val="en-US"/>
-        </w:rPr>
-        <w:t>(in growth)</w:t>
-      </w:r>
-    </w:p>
-    <w:p>
-      <w:pPr>
-        <w:ind w:left="170"/>
-        <w:jc w:val="left"/>
-        <w:rPr>
-          <w:color w:val="7F7F7F" w:themeColor="text1" w:themeTint="80"/>
-          <w:sz w:val="19"/>
-          <w:szCs w:val="19"/>
-          <w:lang w:val="en-US"/>
-        </w:rPr>
-      </w:pPr>
-      <w:r>
-        <w:rPr>
-          <w:color w:val="7F7F7F" w:themeColor="text1" w:themeTint="80"/>
-          <w:sz w:val="19"/>
-          <w:szCs w:val="19"/>
-          <w:lang w:val="en-US"/>
-        </w:rPr>
-        <w:t xml:space="preserve">Sketch </w:t>
-      </w:r>
-      <w:r>
-        <w:rPr>
-          <w:color w:val="A6A6A6" w:themeColor="background1" w:themeShade="A6"/>
-          <w:sz w:val="19"/>
-          <w:szCs w:val="19"/>
-          <w:lang w:val="en-US"/>
-        </w:rPr>
-        <w:t>(in growth)</w:t>
-      </w:r>
-    </w:p>
-    <w:p>
-      <w:pPr>
-        <w:ind w:left="170"/>
-        <w:jc w:val="left"/>
-        <w:rPr>
-          <w:color w:val="A6A6A6" w:themeColor="background1" w:themeShade="A6"/>
-          <w:sz w:val="19"/>
-          <w:szCs w:val="19"/>
-          <w:lang w:val="en-US"/>
-        </w:rPr>
-      </w:pPr>
-      <w:proofErr w:type="spellStart"/>
-      <w:r>
-        <w:rPr>
-          <w:color w:val="7F7F7F" w:themeColor="text1" w:themeTint="80"/>
-          <w:sz w:val="19"/>
-          <w:szCs w:val="19"/>
-          <w:lang w:val="en-US"/>
-        </w:rPr>
-        <w:t>Zeplin</w:t>
-      </w:r>
-      <w:proofErr w:type="spellEnd"/>
-      <w:r>
-        <w:rPr>
-          <w:color w:val="7F7F7F" w:themeColor="text1" w:themeTint="80"/>
-          <w:sz w:val="19"/>
-          <w:szCs w:val="19"/>
-          <w:lang w:val="en-US"/>
-        </w:rPr>
-        <w:t xml:space="preserve"> </w:t>
-      </w:r>
-      <w:r>
-        <w:rPr>
-          <w:color w:val="A6A6A6" w:themeColor="background1" w:themeShade="A6"/>
-          <w:sz w:val="19"/>
-          <w:szCs w:val="19"/>
-          <w:lang w:val="en-US"/>
-        </w:rPr>
-        <w:t>(in growth)</w:t>
-      </w:r>
-    </w:p>
-    <w:p>
-      <w:pPr>
-        <w:ind w:left="170"/>
-        <w:jc w:val="left"/>
-        <w:rPr>
-          <w:color w:val="7F7F7F" w:themeColor="text1" w:themeTint="80"/>
-          <w:sz w:val="19"/>
-          <w:szCs w:val="19"/>
-          <w:lang w:val="en-US"/>
-        </w:rPr>
-      </w:pPr>
-      <w:r>
-        <w:rPr>
-          <w:color w:val="7F7F7F" w:themeColor="text1" w:themeTint="80"/>
-          <w:sz w:val="19"/>
-          <w:szCs w:val="19"/>
-          <w:lang w:val="en-US"/>
-        </w:rPr>
-        <w:t xml:space="preserve">Gulp </w:t>
-      </w:r>
-      <w:r>
-        <w:rPr>
-          <w:color w:val="A6A6A6" w:themeColor="background1" w:themeShade="A6"/>
-          <w:sz w:val="19"/>
-          <w:szCs w:val="19"/>
-          <w:lang w:val="en-US"/>
-        </w:rPr>
-        <w:t>(in growth)</w:t>
-      </w:r>
-    </w:p>
-    <w:p>
-      <w:pPr>
-        <w:jc w:val="left"/>
-        <w:rPr>
-          <w:b/>
-          <w:sz w:val="19"/>
-          <w:szCs w:val="19"/>
-          <w:lang w:val="en-US"/>
-        </w:rPr>
-      </w:pPr>
-      <w:r>
-        <w:rPr>
-          <w:b/>
-          <w:sz w:val="19"/>
-          <w:szCs w:val="19"/>
-          <w:lang w:val="en-US"/>
-        </w:rPr>
-        <w:t>}</w:t>
-      </w:r>
-    </w:p>
-    <w:p>
-      <w:pPr>
-        <w:jc w:val="left"/>
-        <w:rPr>
-          <w:b/>
-          <w:sz w:val="19"/>
-          <w:szCs w:val="19"/>
-          <w:lang w:val="en-US"/>
-        </w:rPr>
-      </w:pPr>
-    </w:p>
-    <w:p>
-      <w:pPr>
-        <w:jc w:val="left"/>
-        <w:rPr>
-          <w:b/>
-          <w:sz w:val="19"/>
-          <w:szCs w:val="19"/>
-          <w:lang w:val="en-US"/>
-        </w:rPr>
-      </w:pPr>
-    </w:p>
-    <w:p>
-      <w:pPr>
-        <w:jc w:val="left"/>
-        <w:rPr>
-          <w:b/>
-          <w:sz w:val="19"/>
-          <w:szCs w:val="19"/>
-          <w:lang w:val="en-US"/>
-        </w:rPr>
-      </w:pPr>
-    </w:p>
-    <w:p>
-      <w:pPr>
-        <w:jc w:val="left"/>
-        <w:rPr>
-          <w:b/>
-          <w:sz w:val="19"/>
-          <w:szCs w:val="19"/>
-          <w:lang w:val="en-US"/>
-        </w:rPr>
-      </w:pPr>
-      <w:r>
-        <w:rPr>
-          <w:b/>
-          <w:sz w:val="19"/>
-          <w:szCs w:val="19"/>
-          <w:lang w:val="en-US"/>
-        </w:rPr>
-        <w:t>.</w:t>
-      </w:r>
-      <w:r>
-        <w:rPr>
-          <w:sz w:val="19"/>
-          <w:szCs w:val="19"/>
-          <w:lang w:val="en-US"/>
-        </w:rPr>
-        <w:t xml:space="preserve"> </w:t>
-      </w:r>
-      <w:r>
-        <w:rPr>
-          <w:b/>
-          <w:sz w:val="19"/>
-          <w:szCs w:val="19"/>
-          <w:lang w:val="en-US"/>
-        </w:rPr>
-        <w:t>Stacks</w:t>
-      </w:r>
-      <w:r>
-        <w:rPr>
-          <w:b/>
-          <w:sz w:val="19"/>
-          <w:szCs w:val="19"/>
-          <w:lang w:val="en-US"/>
-        </w:rPr>
-        <w:t xml:space="preserve"> </w:t>
-      </w:r>
-      <w:r>
-        <w:rPr>
-          <w:b/>
-          <w:sz w:val="19"/>
-          <w:szCs w:val="19"/>
-          <w:lang w:val="en-US"/>
-        </w:rPr>
-        <w:t xml:space="preserve"> </w:t>
-      </w:r>
-      <w:r>
-        <w:rPr>
-          <w:b/>
-          <w:sz w:val="19"/>
-          <w:szCs w:val="19"/>
-          <w:lang w:val="en-US"/>
-        </w:rPr>
-        <w:t>{</w:t>
-      </w:r>
-    </w:p>
-    <w:p>
-      <w:pPr>
-        <w:ind w:left="170"/>
-        <w:jc w:val="left"/>
-        <w:rPr>
-          <w:color w:val="7F7F7F" w:themeColor="text1" w:themeTint="80"/>
-          <w:sz w:val="19"/>
-          <w:szCs w:val="19"/>
-          <w:lang w:val="en-US"/>
-        </w:rPr>
-      </w:pPr>
-      <w:r>
-        <w:rPr>
-          <w:color w:val="7F7F7F" w:themeColor="text1" w:themeTint="80"/>
-          <w:sz w:val="19"/>
-          <w:szCs w:val="19"/>
-          <w:lang w:val="en-US"/>
-        </w:rPr>
-        <w:t>HTML5</w:t>
-      </w:r>
-    </w:p>
-    <w:p>
-      <w:pPr>
-        <w:ind w:left="170"/>
-        <w:jc w:val="left"/>
-        <w:rPr>
-          <w:color w:val="7F7F7F" w:themeColor="text1" w:themeTint="80"/>
-          <w:sz w:val="19"/>
-          <w:szCs w:val="19"/>
-          <w:lang w:val="en-US"/>
-        </w:rPr>
-      </w:pPr>
-      <w:r>
-        <w:rPr>
-          <w:color w:val="7F7F7F" w:themeColor="text1" w:themeTint="80"/>
-          <w:sz w:val="19"/>
-          <w:szCs w:val="19"/>
-          <w:lang w:val="en-US"/>
-        </w:rPr>
-        <w:t>CSS3</w:t>
-      </w:r>
-    </w:p>
-    <w:p>
-      <w:pPr>
-        <w:ind w:left="170"/>
-        <w:jc w:val="left"/>
-        <w:rPr>
-          <w:color w:val="7F7F7F" w:themeColor="text1" w:themeTint="80"/>
-          <w:sz w:val="19"/>
-          <w:szCs w:val="19"/>
-          <w:lang w:val="en-US"/>
-        </w:rPr>
-      </w:pPr>
-      <w:proofErr w:type="spellStart"/>
-      <w:r>
-        <w:rPr>
-          <w:color w:val="7F7F7F" w:themeColor="text1" w:themeTint="80"/>
-          <w:sz w:val="19"/>
-          <w:szCs w:val="19"/>
-          <w:lang w:val="en-US"/>
-        </w:rPr>
-        <w:t>Javascript</w:t>
-      </w:r>
-      <w:proofErr w:type="spellEnd"/>
-    </w:p>
-    <w:p>
-      <w:pPr>
-        <w:ind w:left="170"/>
-        <w:jc w:val="left"/>
-        <w:rPr>
-          <w:color w:val="7F7F7F" w:themeColor="text1" w:themeTint="80"/>
-          <w:sz w:val="19"/>
-          <w:szCs w:val="19"/>
-          <w:lang w:val="en-US"/>
-        </w:rPr>
-      </w:pPr>
-      <w:r>
-        <w:rPr>
-          <w:color w:val="7F7F7F" w:themeColor="text1" w:themeTint="80"/>
-          <w:sz w:val="19"/>
-          <w:szCs w:val="19"/>
-          <w:lang w:val="en-US"/>
-        </w:rPr>
-        <w:t>PHP</w:t>
-      </w:r>
-      <w:r>
-        <w:rPr>
-          <w:color w:val="7F7F7F" w:themeColor="text1" w:themeTint="80"/>
-          <w:sz w:val="19"/>
-          <w:szCs w:val="19"/>
-          <w:lang w:val="en-US"/>
-        </w:rPr>
-        <w:t xml:space="preserve"> / </w:t>
-      </w:r>
-      <w:r>
-        <w:rPr>
-          <w:color w:val="7F7F7F" w:themeColor="text1" w:themeTint="80"/>
-          <w:sz w:val="19"/>
-          <w:szCs w:val="19"/>
-          <w:lang w:val="en-US"/>
-        </w:rPr>
-        <w:t>SQL</w:t>
-      </w:r>
-    </w:p>
-    <w:p>
-      <w:pPr>
-        <w:ind w:left="170"/>
-        <w:jc w:val="left"/>
-        <w:rPr>
-          <w:color w:val="A6A6A6" w:themeColor="background1" w:themeShade="A6"/>
-          <w:sz w:val="19"/>
-          <w:szCs w:val="19"/>
-          <w:lang w:val="en-US"/>
-        </w:rPr>
-      </w:pPr>
-      <w:r>
-        <w:rPr>
-          <w:color w:val="7F7F7F" w:themeColor="text1" w:themeTint="80"/>
-          <w:sz w:val="19"/>
-          <w:szCs w:val="19"/>
-          <w:lang w:val="en-US"/>
-        </w:rPr>
-        <w:t>React</w:t>
-      </w:r>
-      <w:r>
-        <w:rPr>
-          <w:color w:val="7F7F7F" w:themeColor="text1" w:themeTint="80"/>
-          <w:sz w:val="19"/>
-          <w:szCs w:val="19"/>
-          <w:lang w:val="en-US"/>
-        </w:rPr>
-        <w:t xml:space="preserve"> </w:t>
-      </w:r>
-      <w:r>
-        <w:rPr>
-          <w:color w:val="A6A6A6" w:themeColor="background1" w:themeShade="A6"/>
-          <w:sz w:val="19"/>
-          <w:szCs w:val="19"/>
-          <w:lang w:val="en-US"/>
-        </w:rPr>
-        <w:t xml:space="preserve">(in growth) </w:t>
-      </w:r>
-    </w:p>
-    <w:p>
-      <w:pPr>
-        <w:ind w:left="170"/>
-        <w:jc w:val="left"/>
-        <w:rPr>
-          <w:color w:val="7F7F7F" w:themeColor="text1" w:themeTint="80"/>
-          <w:sz w:val="19"/>
-          <w:szCs w:val="19"/>
-          <w:lang w:val="en-US"/>
-        </w:rPr>
-      </w:pPr>
-      <w:r>
-        <w:rPr>
-          <w:color w:val="7F7F7F" w:themeColor="text1" w:themeTint="80"/>
-          <w:sz w:val="19"/>
-          <w:szCs w:val="19"/>
-          <w:lang w:val="en-US"/>
-        </w:rPr>
-        <w:t>@Angular</w:t>
-      </w:r>
-      <w:r>
-        <w:rPr>
-          <w:color w:val="7F7F7F" w:themeColor="text1" w:themeTint="80"/>
-          <w:sz w:val="19"/>
-          <w:szCs w:val="19"/>
-          <w:lang w:val="en-US"/>
-        </w:rPr>
-        <w:t xml:space="preserve"> </w:t>
-      </w:r>
-      <w:r>
-        <w:rPr>
-          <w:color w:val="A6A6A6" w:themeColor="background1" w:themeShade="A6"/>
-          <w:sz w:val="19"/>
-          <w:szCs w:val="19"/>
-          <w:lang w:val="en-US"/>
-        </w:rPr>
-        <w:t>(in growth)</w:t>
-      </w:r>
-    </w:p>
-    <w:p>
-      <w:pPr>
-        <w:jc w:val="left"/>
-        <w:rPr>
-          <w:color w:val="7F7F7F" w:themeColor="text1" w:themeTint="80"/>
-          <w:sz w:val="19"/>
-          <w:szCs w:val="19"/>
-          <w:lang w:val="en-US"/>
-        </w:rPr>
-      </w:pPr>
-      <w:bookmarkStart w:id="0" w:name="_GoBack"/>
-      <w:bookmarkEnd w:id="0"/>
-      <w:r>
-        <w:rPr>
-          <w:b/>
-          <w:sz w:val="19"/>
-          <w:szCs w:val="19"/>
-          <w:lang w:val="en-US"/>
-        </w:rPr>
-        <w:t>}</w:t>
-      </w:r>
-    </w:p>
-    <w:p>
-      <w:pPr>
-        <w:jc w:val="left"/>
-        <w:rPr>
-          <w:sz w:val="19"/>
-          <w:szCs w:val="19"/>
-          <w:lang w:val="en-US"/>
-        </w:rPr>
-      </w:pPr>
-    </w:p>
-    <w:p>
-      <w:pPr>
-        <w:jc w:val="left"/>
-        <w:rPr>
-          <w:b/>
-          <w:sz w:val="19"/>
-          <w:szCs w:val="19"/>
-          <w:lang w:val="en-US"/>
-        </w:rPr>
-      </w:pPr>
-      <w:r>
-        <w:rPr>
-          <w:b/>
-          <w:sz w:val="19"/>
-          <w:szCs w:val="19"/>
-          <w:lang w:val="en-US"/>
-        </w:rPr>
-        <w:t>.</w:t>
-      </w:r>
-      <w:r>
-        <w:rPr>
-          <w:sz w:val="19"/>
-          <w:szCs w:val="19"/>
-          <w:lang w:val="en-US"/>
-        </w:rPr>
-        <w:t xml:space="preserve"> </w:t>
-      </w:r>
-      <w:r>
-        <w:rPr>
-          <w:b/>
-          <w:sz w:val="19"/>
-          <w:szCs w:val="19"/>
-          <w:lang w:val="en-US"/>
-        </w:rPr>
-        <w:t>Major-Accomplishments (</w:t>
-      </w:r>
-      <w:proofErr w:type="spellStart"/>
-      <w:r>
-        <w:rPr>
-          <w:b/>
-          <w:sz w:val="19"/>
-          <w:szCs w:val="19"/>
-          <w:lang w:val="en-US"/>
-        </w:rPr>
-        <w:t>OpenSource</w:t>
-      </w:r>
-      <w:proofErr w:type="spellEnd"/>
-      <w:r>
-        <w:rPr>
-          <w:b/>
-          <w:sz w:val="19"/>
-          <w:szCs w:val="19"/>
-          <w:lang w:val="en-US"/>
-        </w:rPr>
-        <w:t xml:space="preserve">) </w:t>
-      </w:r>
-      <w:r>
-        <w:rPr>
-          <w:b/>
-          <w:sz w:val="19"/>
-          <w:szCs w:val="19"/>
-          <w:lang w:val="en-US"/>
-        </w:rPr>
-        <w:t xml:space="preserve"> </w:t>
-      </w:r>
-      <w:r>
-        <w:rPr>
-          <w:b/>
-          <w:sz w:val="19"/>
-          <w:szCs w:val="19"/>
-          <w:lang w:val="en-US"/>
-        </w:rPr>
-        <w:t>{</w:t>
-      </w:r>
-    </w:p>
-    <w:p>
-      <w:pPr>
-        <w:ind w:left="170"/>
-        <w:jc w:val="left"/>
-        <w:rPr>
           <w:b/>
           <w:color w:val="7F7F7F" w:themeColor="text1" w:themeTint="80"/>
           <w:sz w:val="19"/>
@@ -2355,7 +2430,7 @@
         </w:rPr>
         <w:t> </w:t>
       </w:r>
-      <w:hyperlink r:id="rId11" w:history="1">
+      <w:hyperlink r:id="rId13" w:history="1">
         <w:r>
           <w:rPr>
             <w:rStyle w:val="Hyperlink"/>
@@ -2379,7 +2454,31 @@
             <w:u w:val="none"/>
             <w:lang w:val="en-US"/>
           </w:rPr>
-          <w:t>Fabeni</w:t>
+          <w:t>Fa</w:t>
+        </w:r>
+        <w:r>
+          <w:rPr>
+            <w:rStyle w:val="Hyperlink"/>
+            <w:b/>
+            <w:color w:val="7F7F7F" w:themeColor="text1" w:themeTint="80"/>
+            <w:sz w:val="19"/>
+            <w:szCs w:val="19"/>
+            <w:u w:val="none"/>
+            <w:lang w:val="en-US"/>
+          </w:rPr>
+          <w:t>b</w:t>
+        </w:r>
+        <w:r>
+          <w:rPr>
+            <w:rStyle w:val="Hyperlink"/>
+            <w:b/>
+            <w:color w:val="7F7F7F" w:themeColor="text1" w:themeTint="80"/>
+            <w:sz w:val="19"/>
+            <w:szCs w:val="19"/>
+            <w:u w:val="none"/>
+            <w:lang w:val="en-US"/>
+          </w:rPr>
+          <w:t>eni</w:t>
         </w:r>
         <w:proofErr w:type="spellEnd"/>
       </w:hyperlink>
@@ -2395,7 +2494,7 @@
           <w:lang w:val="en-US"/>
         </w:rPr>
       </w:pPr>
-      <w:hyperlink r:id="rId12" w:history="1">
+      <w:hyperlink r:id="rId14" w:history="1">
         <w:r>
           <w:rPr>
             <w:rStyle w:val="Hyperlink"/>
@@ -2413,26 +2512,17 @@
       <w:pPr>
         <w:jc w:val="left"/>
         <w:rPr>
-          <w:b/>
-          <w:sz w:val="19"/>
-          <w:szCs w:val="19"/>
-          <w:lang w:val="en-US"/>
-        </w:rPr>
-      </w:pPr>
-      <w:r>
-        <w:rPr>
-          <w:b/>
-          <w:sz w:val="19"/>
-          <w:szCs w:val="19"/>
-          <w:lang w:val="en-US"/>
-        </w:rPr>
-        <w:t>}</w:t>
-      </w:r>
+          <w:sz w:val="19"/>
+          <w:szCs w:val="19"/>
+          <w:lang w:val="en-US"/>
+        </w:rPr>
+      </w:pPr>
     </w:p>
     <w:p>
       <w:pPr>
         <w:jc w:val="left"/>
         <w:rPr>
+          <w:b/>
           <w:sz w:val="19"/>
           <w:szCs w:val="19"/>
           <w:lang w:val="en-US"/>
@@ -2449,17 +2539,75 @@
           <w:lang w:val="en-US"/>
         </w:rPr>
       </w:pPr>
-      <w:r>
-        <w:rPr>
-          <w:b/>
-          <w:sz w:val="19"/>
-          <w:szCs w:val="19"/>
-          <w:lang w:val="en-US"/>
-        </w:rPr>
-        <w:t>.</w:t>
-      </w:r>
-      <w:r>
-        <w:rPr>
+    </w:p>
+    <w:p>
+      <w:pPr>
+        <w:jc w:val="left"/>
+        <w:rPr>
+          <w:b/>
+          <w:sz w:val="19"/>
+          <w:szCs w:val="19"/>
+          <w:lang w:val="en-US"/>
+        </w:rPr>
+      </w:pPr>
+    </w:p>
+    <w:p>
+      <w:pPr>
+        <w:jc w:val="left"/>
+        <w:rPr>
+          <w:b/>
+          <w:sz w:val="19"/>
+          <w:szCs w:val="19"/>
+          <w:lang w:val="en-US"/>
+        </w:rPr>
+      </w:pPr>
+    </w:p>
+    <w:p>
+      <w:pPr>
+        <w:jc w:val="left"/>
+        <w:rPr>
+          <w:b/>
+          <w:sz w:val="19"/>
+          <w:szCs w:val="19"/>
+          <w:lang w:val="en-US"/>
+        </w:rPr>
+      </w:pPr>
+    </w:p>
+    <w:p>
+      <w:pPr>
+        <w:jc w:val="left"/>
+        <w:rPr>
+          <w:b/>
+          <w:sz w:val="19"/>
+          <w:szCs w:val="19"/>
+          <w:lang w:val="en-US"/>
+        </w:rPr>
+      </w:pPr>
+    </w:p>
+    <w:p>
+      <w:pPr>
+        <w:jc w:val="left"/>
+        <w:rPr>
+          <w:b/>
+          <w:sz w:val="19"/>
+          <w:szCs w:val="19"/>
+          <w:lang w:val="en-US"/>
+        </w:rPr>
+      </w:pPr>
+      <w:bookmarkStart w:id="0" w:name="_GoBack"/>
+      <w:bookmarkEnd w:id="0"/>
+      <w:r>
+        <w:rPr>
+          <w:b/>
+          <w:sz w:val="19"/>
+          <w:szCs w:val="19"/>
+          <w:lang w:val="en-US"/>
+        </w:rPr>
+        <w:t>Educational</w:t>
+      </w:r>
+      <w:r>
+        <w:rPr>
+          <w:b/>
           <w:sz w:val="19"/>
           <w:szCs w:val="19"/>
           <w:lang w:val="en-US"/>
@@ -2473,16 +2621,7 @@
           <w:szCs w:val="19"/>
           <w:lang w:val="en-US"/>
         </w:rPr>
-        <w:t>Educational-Background</w:t>
-      </w:r>
-      <w:r>
-        <w:rPr>
-          <w:b/>
-          <w:sz w:val="19"/>
-          <w:szCs w:val="19"/>
-          <w:lang w:val="en-US"/>
-        </w:rPr>
-        <w:t xml:space="preserve">  {</w:t>
+        <w:t>Background</w:t>
       </w:r>
     </w:p>
     <w:p>
@@ -2726,53 +2865,34 @@
       <w:pPr>
         <w:jc w:val="left"/>
         <w:rPr>
-          <w:b/>
-          <w:sz w:val="19"/>
-          <w:szCs w:val="19"/>
-          <w:lang w:val="en-US"/>
-        </w:rPr>
-      </w:pPr>
-      <w:r>
-        <w:rPr>
-          <w:b/>
-          <w:sz w:val="19"/>
-          <w:szCs w:val="19"/>
-          <w:lang w:val="en-US"/>
-        </w:rPr>
-        <w:t>}</w:t>
-      </w:r>
+          <w:sz w:val="19"/>
+          <w:szCs w:val="19"/>
+          <w:lang w:val="en-US"/>
+        </w:rPr>
+      </w:pPr>
     </w:p>
     <w:p>
       <w:pPr>
         <w:jc w:val="left"/>
         <w:rPr>
-          <w:sz w:val="19"/>
-          <w:szCs w:val="19"/>
-          <w:lang w:val="en-US"/>
-        </w:rPr>
-      </w:pPr>
-    </w:p>
-    <w:p>
-      <w:pPr>
-        <w:jc w:val="left"/>
-        <w:rPr>
-          <w:b/>
-          <w:sz w:val="19"/>
-          <w:szCs w:val="19"/>
-          <w:lang w:val="en-US"/>
-        </w:rPr>
-      </w:pPr>
-      <w:r>
-        <w:rPr>
-          <w:b/>
-          <w:sz w:val="19"/>
-          <w:szCs w:val="19"/>
-          <w:lang w:val="en-US"/>
-        </w:rPr>
-        <w:t>.</w:t>
-      </w:r>
-      <w:r>
-        <w:rPr>
+          <w:b/>
+          <w:sz w:val="19"/>
+          <w:szCs w:val="19"/>
+          <w:lang w:val="en-US"/>
+        </w:rPr>
+      </w:pPr>
+      <w:r>
+        <w:rPr>
+          <w:b/>
+          <w:sz w:val="19"/>
+          <w:szCs w:val="19"/>
+          <w:lang w:val="en-US"/>
+        </w:rPr>
+        <w:t>Professional</w:t>
+      </w:r>
+      <w:r>
+        <w:rPr>
+          <w:b/>
           <w:sz w:val="19"/>
           <w:szCs w:val="19"/>
           <w:lang w:val="en-US"/>
@@ -2786,25 +2906,7 @@
           <w:szCs w:val="19"/>
           <w:lang w:val="en-US"/>
         </w:rPr>
-        <w:t xml:space="preserve">Professional-Background </w:t>
-      </w:r>
-      <w:r>
-        <w:rPr>
-          <w:b/>
-          <w:sz w:val="19"/>
-          <w:szCs w:val="19"/>
-          <w:lang w:val="en-US"/>
-        </w:rPr>
-        <w:t xml:space="preserve"> </w:t>
-      </w:r>
-      <w:r>
-        <w:rPr>
-          <w:b/>
-          <w:sz w:val="19"/>
-          <w:szCs w:val="19"/>
-          <w:lang w:val="en-US"/>
-        </w:rPr>
-        <w:t>{</w:t>
+        <w:t>Background</w:t>
       </w:r>
     </w:p>
     <w:p>
@@ -2892,7 +2994,16 @@
           <w:szCs w:val="19"/>
           <w:lang w:val="en-US"/>
         </w:rPr>
-        <w:t>Feb/2018 - current</w:t>
+        <w:t xml:space="preserve">Feb/2018 - </w:t>
+      </w:r>
+      <w:r>
+        <w:rPr>
+          <w:color w:val="7F7F7F" w:themeColor="text1" w:themeTint="80"/>
+          <w:sz w:val="19"/>
+          <w:szCs w:val="19"/>
+          <w:lang w:val="en-US"/>
+        </w:rPr>
+        <w:t>Feb/2019</w:t>
       </w:r>
     </w:p>
     <w:p>
@@ -3663,33 +3774,11 @@
           <w:szCs w:val="19"/>
           <w:lang w:val="en-US"/>
         </w:rPr>
-        <w:t xml:space="preserve">As a web designer my main task was to update e-commerce with products and prices and create the promotional banners, sometimes also created strategies to growth e-commerce leads and used HTML, CSS, PHP in IDE Dreamweaver for development </w:t>
-      </w:r>
-    </w:p>
-    <w:p>
-      <w:pPr>
-        <w:ind w:left="170"/>
-        <w:jc w:val="left"/>
-        <w:rPr>
-          <w:b/>
-          <w:color w:val="000000" w:themeColor="text1"/>
-          <w:sz w:val="19"/>
-          <w:szCs w:val="19"/>
-          <w:lang w:val="en-US"/>
-        </w:rPr>
-      </w:pPr>
-      <w:r>
-        <w:rPr>
-          <w:b/>
-          <w:color w:val="000000" w:themeColor="text1"/>
-          <w:sz w:val="19"/>
-          <w:szCs w:val="19"/>
-          <w:lang w:val="en-US"/>
-        </w:rPr>
-        <w:t>}</w:t>
+        <w:t>As a web designer my main task was to update e-commerce with products and prices and create the promotional banners, sometimes also created strategies to growth e-commerce leads and used HTML, CSS, PHP in IDE Dreamweaver for development</w:t>
       </w:r>
     </w:p>
     <w:sectPr>
+      <w:headerReference w:type="default" r:id="rId15"/>
       <w:pgSz w:w="11906" w:h="16838"/>
       <w:pgMar w:top="720" w:right="720" w:bottom="720" w:left="720" w:header="709" w:footer="709" w:gutter="0"/>
       <w:cols w:space="708"/>
@@ -3697,6 +3786,67 @@
     </w:sectPr>
   </w:body>
 </w:document>
+</file>
+
+<file path=word/endnotes.xml><?xml version="1.0" encoding="utf-8"?>
+<w:endnotes xmlns:wpc="http://schemas.microsoft.com/office/word/2010/wordprocessingCanvas" xmlns:cx="http://schemas.microsoft.com/office/drawing/2014/chartex" xmlns:cx1="http://schemas.microsoft.com/office/drawing/2015/9/8/chartex" xmlns:cx2="http://schemas.microsoft.com/office/drawing/2015/10/21/chartex" xmlns:cx3="http://schemas.microsoft.com/office/drawing/2016/5/9/chartex" xmlns:cx4="http://schemas.microsoft.com/office/drawing/2016/5/10/chartex" xmlns:cx5="http://schemas.microsoft.com/office/drawing/2016/5/11/chartex" xmlns:cx6="http://schemas.microsoft.com/office/drawing/2016/5/12/chartex" xmlns:cx7="http://schemas.microsoft.com/office/drawing/2016/5/13/chartex" xmlns:cx8="http://schemas.microsoft.com/office/drawing/2016/5/14/chartex" xmlns:mc="http://schemas.openxmlformats.org/markup-compatibility/2006" xmlns:aink="http://schemas.microsoft.com/office/drawing/2016/ink" xmlns:am3d="http://schemas.microsoft.com/office/drawing/2017/model3d" xmlns:o="urn:schemas-microsoft-com:office:office" xmlns:r="http://schemas.openxmlformats.org/officeDocument/2006/relationships" xmlns:m="http://schemas.openxmlformats.org/officeDocument/2006/math" xmlns:v="urn:schemas-microsoft-com:vml" xmlns:wp14="http://schemas.microsoft.com/office/word/2010/wordprocessingDrawing" xmlns:wp="http://schemas.openxmlformats.org/drawingml/2006/wordprocessingDrawing" xmlns:w10="urn:schemas-microsoft-com:office:word" xmlns:w="http://schemas.openxmlformats.org/wordprocessingml/2006/main" xmlns:w14="http://schemas.microsoft.com/office/word/2010/wordml" xmlns:w15="http://schemas.microsoft.com/office/word/2012/wordml" xmlns:w16cid="http://schemas.microsoft.com/office/word/2016/wordml/cid" xmlns:w16se="http://schemas.microsoft.com/office/word/2015/wordml/symex" xmlns:wpg="http://schemas.microsoft.com/office/word/2010/wordprocessingGroup" xmlns:wpi="http://schemas.microsoft.com/office/word/2010/wordprocessingInk" xmlns:wne="http://schemas.microsoft.com/office/word/2006/wordml" xmlns:wps="http://schemas.microsoft.com/office/word/2010/wordprocessingShape" mc:Ignorable="w14 w15 w16se w16cid wp14">
+  <w:endnote w:type="separator" w:id="-1">
+    <w:p>
+      <w:r>
+        <w:separator/>
+      </w:r>
+    </w:p>
+  </w:endnote>
+  <w:endnote w:type="continuationSeparator" w:id="0">
+    <w:p>
+      <w:r>
+        <w:continuationSeparator/>
+      </w:r>
+    </w:p>
+  </w:endnote>
+</w:endnotes>
+</file>
+
+<file path=word/footnotes.xml><?xml version="1.0" encoding="utf-8"?>
+<w:footnotes xmlns:wpc="http://schemas.microsoft.com/office/word/2010/wordprocessingCanvas" xmlns:cx="http://schemas.microsoft.com/office/drawing/2014/chartex" xmlns:cx1="http://schemas.microsoft.com/office/drawing/2015/9/8/chartex" xmlns:cx2="http://schemas.microsoft.com/office/drawing/2015/10/21/chartex" xmlns:cx3="http://schemas.microsoft.com/office/drawing/2016/5/9/chartex" xmlns:cx4="http://schemas.microsoft.com/office/drawing/2016/5/10/chartex" xmlns:cx5="http://schemas.microsoft.com/office/drawing/2016/5/11/chartex" xmlns:cx6="http://schemas.microsoft.com/office/drawing/2016/5/12/chartex" xmlns:cx7="http://schemas.microsoft.com/office/drawing/2016/5/13/chartex" xmlns:cx8="http://schemas.microsoft.com/office/drawing/2016/5/14/chartex" xmlns:mc="http://schemas.openxmlformats.org/markup-compatibility/2006" xmlns:aink="http://schemas.microsoft.com/office/drawing/2016/ink" xmlns:am3d="http://schemas.microsoft.com/office/drawing/2017/model3d" xmlns:o="urn:schemas-microsoft-com:office:office" xmlns:r="http://schemas.openxmlformats.org/officeDocument/2006/relationships" xmlns:m="http://schemas.openxmlformats.org/officeDocument/2006/math" xmlns:v="urn:schemas-microsoft-com:vml" xmlns:wp14="http://schemas.microsoft.com/office/word/2010/wordprocessingDrawing" xmlns:wp="http://schemas.openxmlformats.org/drawingml/2006/wordprocessingDrawing" xmlns:w10="urn:schemas-microsoft-com:office:word" xmlns:w="http://schemas.openxmlformats.org/wordprocessingml/2006/main" xmlns:w14="http://schemas.microsoft.com/office/word/2010/wordml" xmlns:w15="http://schemas.microsoft.com/office/word/2012/wordml" xmlns:w16cid="http://schemas.microsoft.com/office/word/2016/wordml/cid" xmlns:w16se="http://schemas.microsoft.com/office/word/2015/wordml/symex" xmlns:wpg="http://schemas.microsoft.com/office/word/2010/wordprocessingGroup" xmlns:wpi="http://schemas.microsoft.com/office/word/2010/wordprocessingInk" xmlns:wne="http://schemas.microsoft.com/office/word/2006/wordml" xmlns:wps="http://schemas.microsoft.com/office/word/2010/wordprocessingShape" mc:Ignorable="w14 w15 w16se w16cid wp14">
+  <w:footnote w:type="separator" w:id="-1">
+    <w:p>
+      <w:r>
+        <w:separator/>
+      </w:r>
+    </w:p>
+  </w:footnote>
+  <w:footnote w:type="continuationSeparator" w:id="0">
+    <w:p>
+      <w:r>
+        <w:continuationSeparator/>
+      </w:r>
+    </w:p>
+  </w:footnote>
+</w:footnotes>
+</file>
+
+<file path=word/header1.xml><?xml version="1.0" encoding="utf-8"?>
+<w:hdr xmlns:wpc="http://schemas.microsoft.com/office/word/2010/wordprocessingCanvas" xmlns:cx="http://schemas.microsoft.com/office/drawing/2014/chartex" xmlns:cx1="http://schemas.microsoft.com/office/drawing/2015/9/8/chartex" xmlns:cx2="http://schemas.microsoft.com/office/drawing/2015/10/21/chartex" xmlns:cx3="http://schemas.microsoft.com/office/drawing/2016/5/9/chartex" xmlns:cx4="http://schemas.microsoft.com/office/drawing/2016/5/10/chartex" xmlns:cx5="http://schemas.microsoft.com/office/drawing/2016/5/11/chartex" xmlns:cx6="http://schemas.microsoft.com/office/drawing/2016/5/12/chartex" xmlns:cx7="http://schemas.microsoft.com/office/drawing/2016/5/13/chartex" xmlns:cx8="http://schemas.microsoft.com/office/drawing/2016/5/14/chartex" xmlns:mc="http://schemas.openxmlformats.org/markup-compatibility/2006" xmlns:aink="http://schemas.microsoft.com/office/drawing/2016/ink" xmlns:am3d="http://schemas.microsoft.com/office/drawing/2017/model3d" xmlns:o="urn:schemas-microsoft-com:office:office" xmlns:r="http://schemas.openxmlformats.org/officeDocument/2006/relationships" xmlns:m="http://schemas.openxmlformats.org/officeDocument/2006/math" xmlns:v="urn:schemas-microsoft-com:vml" xmlns:wp14="http://schemas.microsoft.com/office/word/2010/wordprocessingDrawing" xmlns:wp="http://schemas.openxmlformats.org/drawingml/2006/wordprocessingDrawing" xmlns:w10="urn:schemas-microsoft-com:office:word" xmlns:w="http://schemas.openxmlformats.org/wordprocessingml/2006/main" xmlns:w14="http://schemas.microsoft.com/office/word/2010/wordml" xmlns:w15="http://schemas.microsoft.com/office/word/2012/wordml" xmlns:w16cid="http://schemas.microsoft.com/office/word/2016/wordml/cid" xmlns:w16se="http://schemas.microsoft.com/office/word/2015/wordml/symex" xmlns:wpg="http://schemas.microsoft.com/office/word/2010/wordprocessingGroup" xmlns:wpi="http://schemas.microsoft.com/office/word/2010/wordprocessingInk" xmlns:wne="http://schemas.microsoft.com/office/word/2006/wordml" xmlns:wps="http://schemas.microsoft.com/office/word/2010/wordprocessingShape" mc:Ignorable="w14 w15 w16se w16cid wp14">
+  <w:p>
+    <w:pPr>
+      <w:pStyle w:val="Cabealho"/>
+      <w:rPr>
+        <w:color w:val="A6A6A6" w:themeColor="background1" w:themeShade="A6"/>
+        <w:sz w:val="16"/>
+        <w:szCs w:val="16"/>
+      </w:rPr>
+    </w:pPr>
+    <w:r>
+      <w:rPr>
+        <w:color w:val="A6A6A6" w:themeColor="background1" w:themeShade="A6"/>
+        <w:sz w:val="16"/>
+        <w:szCs w:val="16"/>
+      </w:rPr>
+      <w:t>deppbrazil.com</w:t>
+    </w:r>
+  </w:p>
+</w:hdr>
 </file>
 
 <file path=word/numbering.xml><?xml version="1.0" encoding="utf-8"?>
@@ -9719,6 +9869,48 @@
       <w:shd w:val="clear" w:color="auto" w:fill="E1DFDD"/>
     </w:rPr>
   </w:style>
+  <w:style w:type="paragraph" w:styleId="Cabealho">
+    <w:name w:val="header"/>
+    <w:basedOn w:val="Normal"/>
+    <w:link w:val="CabealhoChar"/>
+    <w:uiPriority w:val="99"/>
+    <w:unhideWhenUsed/>
+    <w:rsid w:val="006C74CF"/>
+    <w:pPr>
+      <w:tabs>
+        <w:tab w:val="center" w:pos="4252"/>
+        <w:tab w:val="right" w:pos="8504"/>
+      </w:tabs>
+    </w:pPr>
+  </w:style>
+  <w:style w:type="character" w:customStyle="1" w:styleId="CabealhoChar">
+    <w:name w:val="Cabeçalho Char"/>
+    <w:basedOn w:val="Fontepargpadro"/>
+    <w:link w:val="Cabealho"/>
+    <w:uiPriority w:val="99"/>
+    <w:rsid w:val="006C74CF"/>
+  </w:style>
+  <w:style w:type="paragraph" w:styleId="Rodap">
+    <w:name w:val="footer"/>
+    <w:basedOn w:val="Normal"/>
+    <w:link w:val="RodapChar"/>
+    <w:uiPriority w:val="99"/>
+    <w:unhideWhenUsed/>
+    <w:rsid w:val="006C74CF"/>
+    <w:pPr>
+      <w:tabs>
+        <w:tab w:val="center" w:pos="4252"/>
+        <w:tab w:val="right" w:pos="8504"/>
+      </w:tabs>
+    </w:pPr>
+  </w:style>
+  <w:style w:type="character" w:customStyle="1" w:styleId="RodapChar">
+    <w:name w:val="Rodapé Char"/>
+    <w:basedOn w:val="Fontepargpadro"/>
+    <w:link w:val="Rodap"/>
+    <w:uiPriority w:val="99"/>
+    <w:rsid w:val="006C74CF"/>
+  </w:style>
 </w:styles>
 </file>
 
@@ -10022,7 +10214,7 @@
 </file>
 
 <file path=customXml/itemProps1.xml><?xml version="1.0" encoding="utf-8"?>
-<ds:datastoreItem xmlns:ds="http://schemas.openxmlformats.org/officeDocument/2006/customXml" ds:itemID="{178C02A7-94C5-0343-9D15-F00F7C5405CB}">
+<ds:datastoreItem xmlns:ds="http://schemas.openxmlformats.org/officeDocument/2006/customXml" ds:itemID="{AB71C8C8-EE09-CD44-9125-DB7FA2C08CF0}">
   <ds:schemaRefs>
     <ds:schemaRef ds:uri="http://schemas.openxmlformats.org/officeDocument/2006/bibliography"/>
   </ds:schemaRefs>

</xml_diff>